<commit_message>
Fixed spacing between hyphens
</commit_message>
<xml_diff>
--- a/resume.docx
+++ b/resume.docx
@@ -195,21 +195,7 @@
                   <w:rStyle w:val="Hyperlink"/>
                   <w:rFonts w:ascii="Avenir Roman" w:hAnsi="Avenir Roman" w:cs="Open Sans"/>
                 </w:rPr>
-                <w:t>m</w:t>
-              </w:r>
-              <w:r>
-                <w:rPr>
-                  <w:rStyle w:val="Hyperlink"/>
-                  <w:rFonts w:ascii="Avenir Roman" w:hAnsi="Avenir Roman" w:cs="Open Sans"/>
-                </w:rPr>
-                <w:t>i</w:t>
-              </w:r>
-              <w:r>
-                <w:rPr>
-                  <w:rStyle w:val="Hyperlink"/>
-                  <w:rFonts w:ascii="Avenir Roman" w:hAnsi="Avenir Roman" w:cs="Open Sans"/>
-                </w:rPr>
-                <w:t>chael.mroczka@gmail.com</w:t>
+                <w:t>michael.mroczka@gmail.com</w:t>
               </w:r>
             </w:hyperlink>
           </w:p>
@@ -834,8 +820,8 @@
                 <w:szCs w:val="20"/>
               </w:rPr>
             </w:pPr>
-            <w:bookmarkStart w:id="2" w:name="_Hlk513899332"/>
-            <w:bookmarkStart w:id="3" w:name="_Hlk529961858"/>
+            <w:bookmarkStart w:id="2" w:name="_Hlk529961858"/>
+            <w:bookmarkStart w:id="3" w:name="_Hlk513899332"/>
             <w:r>
               <w:rPr>
                 <w:rFonts w:ascii="Avenir Roman" w:hAnsi="Avenir Roman" w:cs="Open Sans"/>
@@ -934,7 +920,7 @@
           </w:p>
         </w:tc>
       </w:tr>
-      <w:bookmarkEnd w:id="3"/>
+      <w:bookmarkEnd w:id="2"/>
       <w:tr>
         <w:trPr>
           <w:cantSplit/>
@@ -1021,7 +1007,7 @@
           </w:p>
         </w:tc>
       </w:tr>
-      <w:bookmarkEnd w:id="2"/>
+      <w:bookmarkEnd w:id="3"/>
       <w:tr>
         <w:trPr>
           <w:gridAfter w:val="1"/>
@@ -1797,9 +1783,9 @@
                 <w:szCs w:val="20"/>
               </w:rPr>
             </w:pPr>
-            <w:bookmarkStart w:id="8" w:name="_Hlk513900702"/>
-            <w:bookmarkStart w:id="9" w:name="_Hlk513900739"/>
-            <w:bookmarkStart w:id="10" w:name="_Hlk513902597"/>
+            <w:bookmarkStart w:id="8" w:name="_Hlk513902597"/>
+            <w:bookmarkStart w:id="9" w:name="_Hlk513900702"/>
+            <w:bookmarkStart w:id="10" w:name="_Hlk513900739"/>
             <w:r>
               <w:rPr>
                 <w:rFonts w:ascii="Avenir Roman" w:hAnsi="Avenir Roman" w:cs="Open Sans"/>
@@ -1876,7 +1862,45 @@
                 <w:bCs/>
                 <w:szCs w:val="20"/>
               </w:rPr>
-              <w:t>2014-2017</w:t>
+              <w:t>2014</w:t>
+            </w:r>
+            <w:r>
+              <w:rPr>
+                <w:rFonts w:ascii="Avenir Roman" w:hAnsi="Avenir Roman" w:cs="Open Sans"/>
+                <w:b/>
+                <w:bCs/>
+                <w:szCs w:val="20"/>
+              </w:rPr>
+              <w:t xml:space="preserve"> </w:t>
+            </w:r>
+            <w:r>
+              <w:rPr>
+                <w:rFonts w:ascii="Avenir Roman" w:hAnsi="Avenir Roman" w:cs="Open Sans"/>
+                <w:b/>
+                <w:bCs/>
+                <w:szCs w:val="20"/>
+              </w:rPr>
+              <w:t>-</w:t>
+            </w:r>
+            <w:r>
+              <w:rPr>
+                <w:rFonts w:ascii="Avenir Roman" w:hAnsi="Avenir Roman" w:cs="Open Sans"/>
+                <w:b/>
+                <w:bCs/>
+                <w:szCs w:val="20"/>
+              </w:rPr>
+              <w:t xml:space="preserve"> </w:t>
+            </w:r>
+            <w:bookmarkStart w:id="11" w:name="_GoBack"/>
+            <w:bookmarkEnd w:id="11"/>
+            <w:r>
+              <w:rPr>
+                <w:rFonts w:ascii="Avenir Roman" w:hAnsi="Avenir Roman" w:cs="Open Sans"/>
+                <w:b/>
+                <w:bCs/>
+                <w:szCs w:val="20"/>
+              </w:rPr>
+              <w:t>2017</w:t>
             </w:r>
           </w:p>
         </w:tc>
@@ -1916,8 +1940,8 @@
                 <w:szCs w:val="19"/>
               </w:rPr>
             </w:pPr>
-            <w:bookmarkStart w:id="11" w:name="_Hlk529909211"/>
-            <w:bookmarkEnd w:id="10"/>
+            <w:bookmarkStart w:id="12" w:name="_Hlk529909211"/>
+            <w:bookmarkEnd w:id="8"/>
             <w:r>
               <w:rPr>
                 <w:rFonts w:ascii="Avenir Roman" w:eastAsia="Times New Roman" w:hAnsi="Avenir Roman" w:cs="Open Sans"/>
@@ -1926,37 +1950,7 @@
                 <w:sz w:val="19"/>
                 <w:szCs w:val="19"/>
               </w:rPr>
-              <w:t>B</w:t>
-            </w:r>
-            <w:r>
-              <w:rPr>
-                <w:rFonts w:ascii="Avenir Roman" w:eastAsia="Times New Roman" w:hAnsi="Avenir Roman" w:cs="Open Sans"/>
-                <w:b/>
-                <w:i/>
-                <w:sz w:val="19"/>
-                <w:szCs w:val="19"/>
-              </w:rPr>
-              <w:t xml:space="preserve">.S.E. in Computer Science with </w:t>
-            </w:r>
-            <w:r>
-              <w:rPr>
-                <w:rFonts w:ascii="Avenir Roman" w:eastAsia="Times New Roman" w:hAnsi="Avenir Roman" w:cs="Open Sans"/>
-                <w:b/>
-                <w:i/>
-                <w:sz w:val="19"/>
-                <w:szCs w:val="19"/>
-              </w:rPr>
-              <w:t>Software Engineering</w:t>
-            </w:r>
-            <w:r>
-              <w:rPr>
-                <w:rFonts w:ascii="Avenir Roman" w:eastAsia="Times New Roman" w:hAnsi="Avenir Roman" w:cs="Open Sans"/>
-                <w:b/>
-                <w:i/>
-                <w:sz w:val="19"/>
-                <w:szCs w:val="19"/>
-              </w:rPr>
-              <w:t xml:space="preserve"> </w:t>
+              <w:t xml:space="preserve">B.S.E. in Computer Science with Software Engineering </w:t>
             </w:r>
             <w:r>
               <w:rPr>
@@ -2011,7 +2005,7 @@
               </w:rPr>
               <w:t>Advanced C++; Algorithm Design; Data Structures; Object-Oriented Programming</w:t>
             </w:r>
-            <w:bookmarkEnd w:id="11"/>
+            <w:bookmarkEnd w:id="12"/>
           </w:p>
           <w:p>
             <w:pPr>
@@ -2150,8 +2144,8 @@
           </w:p>
         </w:tc>
       </w:tr>
-      <w:bookmarkEnd w:id="8"/>
       <w:bookmarkEnd w:id="9"/>
+      <w:bookmarkEnd w:id="10"/>
       <w:tr>
         <w:trPr>
           <w:gridAfter w:val="1"/>
@@ -2271,7 +2265,7 @@
                 <w:szCs w:val="17"/>
               </w:rPr>
             </w:pPr>
-            <w:bookmarkStart w:id="12" w:name="_Hlk529961047"/>
+            <w:bookmarkStart w:id="13" w:name="_Hlk529961047"/>
             <w:r>
               <w:rPr>
                 <w:rFonts w:ascii="Avenir Roman" w:hAnsi="Avenir Roman" w:cs="Open Sans"/>
@@ -2290,7 +2284,7 @@
               </w:rPr>
               <w:t xml:space="preserve"> Chrome extension helping language learners increase passive study time by swapping words on webpage into their target language</w:t>
             </w:r>
-            <w:bookmarkEnd w:id="12"/>
+            <w:bookmarkEnd w:id="13"/>
             <w:r>
               <w:rPr>
                 <w:rFonts w:ascii="Avenir Roman" w:hAnsi="Avenir Roman" w:cs="Open Sans"/>
@@ -2842,17 +2836,7 @@
                 <w:sz w:val="17"/>
                 <w:szCs w:val="17"/>
               </w:rPr>
-              <w:t xml:space="preserve"> out of 47 pr</w:t>
-            </w:r>
-            <w:bookmarkStart w:id="13" w:name="_GoBack"/>
-            <w:bookmarkEnd w:id="13"/>
-            <w:r>
-              <w:rPr>
-                <w:rFonts w:ascii="Avenir Roman" w:hAnsi="Avenir Roman" w:cs="Open Sans"/>
-                <w:sz w:val="17"/>
-                <w:szCs w:val="17"/>
-              </w:rPr>
-              <w:t>ogram members</w:t>
+              <w:t xml:space="preserve"> out of 47 program members</w:t>
             </w:r>
           </w:p>
           <w:p>
@@ -3301,19 +3285,7 @@
               <w:rPr>
                 <w:rFonts w:ascii="Avenir Roman" w:hAnsi="Avenir Roman" w:cs="Open Sans"/>
               </w:rPr>
-              <w:t xml:space="preserve"> </w:t>
-            </w:r>
-            <w:r>
-              <w:rPr>
-                <w:rFonts w:ascii="Avenir Roman" w:hAnsi="Avenir Roman" w:cs="Open Sans"/>
-              </w:rPr>
-              <w:t>3</w:t>
-            </w:r>
-            <w:r>
-              <w:rPr>
-                <w:rFonts w:ascii="Avenir Roman" w:hAnsi="Avenir Roman" w:cs="Open Sans"/>
-              </w:rPr>
-              <w:t xml:space="preserve"> </w:t>
+              <w:t xml:space="preserve"> 3 </w:t>
             </w:r>
             <w:r>
               <w:rPr>
@@ -7300,7 +7272,7 @@
 </file>
 
 <file path=customXml/itemProps1.xml><?xml version="1.0" encoding="utf-8"?>
-<ds:datastoreItem xmlns:ds="http://schemas.openxmlformats.org/officeDocument/2006/customXml" ds:itemID="{C12B74B0-5A99-A54F-B48F-09836A7771A5}">
+<ds:datastoreItem xmlns:ds="http://schemas.openxmlformats.org/officeDocument/2006/customXml" ds:itemID="{4CF83E9E-F0D2-D046-8946-0F087A5C39D6}">
   <ds:schemaRefs>
     <ds:schemaRef ds:uri="http://schemas.openxmlformats.org/officeDocument/2006/bibliography"/>
   </ds:schemaRefs>

</xml_diff>

<commit_message>
Add changes based off of Rachelle's 1x1 advice
</commit_message>
<xml_diff>
--- a/resume.docx
+++ b/resume.docx
@@ -431,8 +431,6 @@
               </w:rPr>
               <w:t xml:space="preserve"> </w:t>
             </w:r>
-            <w:bookmarkStart w:id="2" w:name="_GoBack"/>
-            <w:bookmarkEnd w:id="2"/>
             <w:r>
               <w:rPr>
                 <w:rFonts w:ascii="Avenir Roman" w:hAnsi="Avenir Roman" w:cs="Open Sans"/>
@@ -486,9 +484,99 @@
               <w:pStyle w:val="detailswbullets1"/>
               <w:numPr>
                 <w:ilvl w:val="0"/>
+                <w:numId w:val="0"/>
+              </w:numPr>
+              <w:ind w:left="-10"/>
+              <w:rPr>
+                <w:rFonts w:ascii="Avenir Roman" w:hAnsi="Avenir Roman" w:cs="Open Sans"/>
+                <w:b/>
+                <w:bCs/>
+                <w:i/>
+                <w:sz w:val="18"/>
+                <w:szCs w:val="18"/>
+              </w:rPr>
+            </w:pPr>
+            <w:r>
+              <w:rPr>
+                <w:rFonts w:ascii="Avenir Roman" w:hAnsi="Avenir Roman" w:cs="Open Sans"/>
+                <w:bCs/>
+                <w:i/>
+                <w:sz w:val="18"/>
+                <w:szCs w:val="18"/>
+              </w:rPr>
+              <w:t>Two-year rotational program with 6</w:t>
+            </w:r>
+            <w:r>
+              <w:rPr>
+                <w:rFonts w:ascii="Avenir Roman" w:hAnsi="Avenir Roman" w:cs="Open Sans"/>
+                <w:bCs/>
+                <w:i/>
+                <w:sz w:val="18"/>
+                <w:szCs w:val="18"/>
+              </w:rPr>
+              <w:t>-</w:t>
+            </w:r>
+            <w:r>
+              <w:rPr>
+                <w:rFonts w:ascii="Avenir Roman" w:hAnsi="Avenir Roman" w:cs="Open Sans"/>
+                <w:bCs/>
+                <w:i/>
+                <w:sz w:val="18"/>
+                <w:szCs w:val="18"/>
+              </w:rPr>
+              <w:t>months of work experience in</w:t>
+            </w:r>
+            <w:r>
+              <w:rPr>
+                <w:rFonts w:ascii="Avenir Roman" w:hAnsi="Avenir Roman" w:cs="Open Sans"/>
+                <w:b/>
+                <w:bCs/>
+                <w:i/>
+                <w:sz w:val="18"/>
+                <w:szCs w:val="18"/>
+              </w:rPr>
+              <w:t xml:space="preserve"> </w:t>
+            </w:r>
+            <w:r>
+              <w:rPr>
+                <w:rFonts w:ascii="Avenir Roman" w:hAnsi="Avenir Roman" w:cs="Open Sans"/>
+                <w:bCs/>
+                <w:i/>
+                <w:sz w:val="18"/>
+                <w:szCs w:val="18"/>
+              </w:rPr>
+              <w:t>each</w:t>
+            </w:r>
+            <w:r>
+              <w:rPr>
+                <w:rFonts w:ascii="Avenir Roman" w:hAnsi="Avenir Roman" w:cs="Open Sans"/>
+                <w:b/>
+                <w:bCs/>
+                <w:i/>
+                <w:sz w:val="18"/>
+                <w:szCs w:val="18"/>
+              </w:rPr>
+              <w:t xml:space="preserve"> </w:t>
+            </w:r>
+            <w:r>
+              <w:rPr>
+                <w:rFonts w:ascii="Avenir Roman" w:hAnsi="Avenir Roman" w:cs="Open Sans"/>
+                <w:bCs/>
+                <w:i/>
+                <w:sz w:val="18"/>
+                <w:szCs w:val="18"/>
+              </w:rPr>
+              <w:t>Backend, Full Stack, Data Analytics &amp; Cyber Security</w:t>
+            </w:r>
+          </w:p>
+          <w:p>
+            <w:pPr>
+              <w:pStyle w:val="detailswbullets1"/>
+              <w:numPr>
+                <w:ilvl w:val="0"/>
                 <w:numId w:val="3"/>
               </w:numPr>
-              <w:ind w:left="182" w:hanging="192"/>
+              <w:ind w:left="192" w:hanging="192"/>
               <w:rPr>
                 <w:rFonts w:ascii="Avenir Roman" w:hAnsi="Avenir Roman" w:cs="Open Sans"/>
                 <w:b/>
@@ -548,7 +636,7 @@
                 <w:numId w:val="3"/>
               </w:numPr>
               <w:spacing w:line="259" w:lineRule="auto"/>
-              <w:ind w:left="182" w:hanging="192"/>
+              <w:ind w:left="192" w:hanging="192"/>
               <w:rPr>
                 <w:rFonts w:ascii="Avenir Roman" w:hAnsi="Avenir Roman" w:cs="Open Sans"/>
                 <w:sz w:val="18"/>
@@ -577,7 +665,23 @@
                 <w:sz w:val="18"/>
                 <w:szCs w:val="18"/>
               </w:rPr>
-              <w:t xml:space="preserve"> “warning” indicators together to find internal data leaks</w:t>
+              <w:t xml:space="preserve"> “warning” indicators together to </w:t>
+            </w:r>
+            <w:r>
+              <w:rPr>
+                <w:rFonts w:ascii="Avenir Roman" w:hAnsi="Avenir Roman" w:cs="Open Sans"/>
+                <w:sz w:val="18"/>
+                <w:szCs w:val="18"/>
+              </w:rPr>
+              <w:t xml:space="preserve">reduce false positives of </w:t>
+            </w:r>
+            <w:r>
+              <w:rPr>
+                <w:rFonts w:ascii="Avenir Roman" w:hAnsi="Avenir Roman" w:cs="Open Sans"/>
+                <w:sz w:val="18"/>
+                <w:szCs w:val="18"/>
+              </w:rPr>
+              <w:t>internal data leaks</w:t>
             </w:r>
           </w:p>
           <w:p>
@@ -588,7 +692,7 @@
                 <w:numId w:val="3"/>
               </w:numPr>
               <w:spacing w:line="259" w:lineRule="auto"/>
-              <w:ind w:left="182" w:hanging="192"/>
+              <w:ind w:left="192" w:hanging="192"/>
               <w:rPr>
                 <w:rFonts w:ascii="Avenir Roman" w:hAnsi="Avenir Roman" w:cs="Open Sans"/>
                 <w:sz w:val="18"/>
@@ -618,6 +722,14 @@
                 <w:szCs w:val="18"/>
               </w:rPr>
               <w:t xml:space="preserve"> hires</w:t>
+            </w:r>
+            <w:r>
+              <w:rPr>
+                <w:rFonts w:ascii="Avenir Roman" w:hAnsi="Avenir Roman" w:cs="Open Sans"/>
+                <w:sz w:val="18"/>
+                <w:szCs w:val="18"/>
+              </w:rPr>
+              <w:t xml:space="preserve"> for GE Aviation</w:t>
             </w:r>
           </w:p>
           <w:p>
@@ -628,70 +740,28 @@
                 <w:numId w:val="3"/>
               </w:numPr>
               <w:spacing w:line="259" w:lineRule="auto"/>
-              <w:ind w:left="182" w:hanging="192"/>
-              <w:rPr>
-                <w:rFonts w:ascii="Avenir Roman" w:hAnsi="Avenir Roman" w:cs="Open Sans"/>
-                <w:sz w:val="18"/>
-                <w:szCs w:val="18"/>
-              </w:rPr>
-            </w:pPr>
-            <w:r>
-              <w:rPr>
-                <w:rFonts w:ascii="Avenir Roman" w:hAnsi="Avenir Roman" w:cs="Open Sans"/>
-                <w:sz w:val="18"/>
-                <w:szCs w:val="18"/>
-              </w:rPr>
-              <w:t xml:space="preserve">Implemented Java API endpoints for business-facing application using </w:t>
-            </w:r>
-            <w:r>
-              <w:rPr>
-                <w:rFonts w:ascii="Avenir Roman" w:hAnsi="Avenir Roman" w:cs="Open Sans"/>
-                <w:sz w:val="18"/>
-                <w:szCs w:val="18"/>
-              </w:rPr>
-              <w:t xml:space="preserve">Spring Boot, </w:t>
-            </w:r>
-            <w:r>
-              <w:rPr>
-                <w:rFonts w:ascii="Avenir Roman" w:hAnsi="Avenir Roman" w:cs="Open Sans"/>
-                <w:sz w:val="18"/>
-                <w:szCs w:val="18"/>
-              </w:rPr>
-              <w:t>Hibernate</w:t>
-            </w:r>
-            <w:r>
-              <w:rPr>
-                <w:rFonts w:ascii="Avenir Roman" w:hAnsi="Avenir Roman" w:cs="Open Sans"/>
-                <w:sz w:val="18"/>
-                <w:szCs w:val="18"/>
-              </w:rPr>
-              <w:t>,</w:t>
-            </w:r>
-            <w:r>
-              <w:rPr>
-                <w:rFonts w:ascii="Avenir Roman" w:hAnsi="Avenir Roman" w:cs="Open Sans"/>
-                <w:sz w:val="18"/>
-                <w:szCs w:val="18"/>
-              </w:rPr>
-              <w:t xml:space="preserve"> &amp; </w:t>
-            </w:r>
-            <w:proofErr w:type="spellStart"/>
-            <w:r>
-              <w:rPr>
-                <w:rFonts w:ascii="Avenir Roman" w:hAnsi="Avenir Roman" w:cs="Open Sans"/>
-                <w:sz w:val="18"/>
-                <w:szCs w:val="18"/>
-              </w:rPr>
-              <w:t>MyBatis</w:t>
-            </w:r>
-            <w:proofErr w:type="spellEnd"/>
-            <w:r>
-              <w:rPr>
-                <w:rFonts w:ascii="Avenir Roman" w:hAnsi="Avenir Roman" w:cs="Open Sans"/>
-                <w:sz w:val="18"/>
-                <w:szCs w:val="18"/>
-              </w:rPr>
-              <w:t xml:space="preserve"> 3</w:t>
+              <w:ind w:left="192" w:hanging="192"/>
+              <w:rPr>
+                <w:rFonts w:ascii="Avenir Roman" w:hAnsi="Avenir Roman" w:cs="Open Sans"/>
+                <w:sz w:val="18"/>
+                <w:szCs w:val="18"/>
+              </w:rPr>
+            </w:pPr>
+            <w:r>
+              <w:rPr>
+                <w:rFonts w:ascii="Avenir Roman" w:hAnsi="Avenir Roman" w:cs="Open Sans"/>
+                <w:sz w:val="18"/>
+                <w:szCs w:val="18"/>
+              </w:rPr>
+              <w:t xml:space="preserve">Implemented Java API endpoints for </w:t>
+            </w:r>
+            <w:r>
+              <w:rPr>
+                <w:rFonts w:ascii="Avenir Roman" w:hAnsi="Avenir Roman" w:cs="Open Sans"/>
+                <w:sz w:val="18"/>
+                <w:szCs w:val="18"/>
+              </w:rPr>
+              <w:t>project management budgeting tool to improve shared budget information</w:t>
             </w:r>
           </w:p>
           <w:p>
@@ -702,20 +772,20 @@
                 <w:numId w:val="3"/>
               </w:numPr>
               <w:spacing w:line="259" w:lineRule="auto"/>
-              <w:ind w:left="182" w:hanging="192"/>
-              <w:rPr>
-                <w:rFonts w:ascii="Avenir Roman" w:hAnsi="Avenir Roman" w:cs="Open Sans"/>
-                <w:sz w:val="18"/>
-                <w:szCs w:val="18"/>
-              </w:rPr>
-            </w:pPr>
-            <w:r>
-              <w:rPr>
-                <w:rFonts w:ascii="Avenir Roman" w:hAnsi="Avenir Roman" w:cs="Open Sans"/>
-                <w:sz w:val="18"/>
-                <w:szCs w:val="18"/>
-              </w:rPr>
-              <w:t>Stopped team from emailing code to each other and led them to adopt GitHub and Git CLI through several training sessions</w:t>
+              <w:ind w:left="192" w:hanging="192"/>
+              <w:rPr>
+                <w:rFonts w:ascii="Avenir Roman" w:hAnsi="Avenir Roman" w:cs="Open Sans"/>
+                <w:sz w:val="18"/>
+                <w:szCs w:val="18"/>
+              </w:rPr>
+            </w:pPr>
+            <w:r>
+              <w:rPr>
+                <w:rFonts w:ascii="Avenir Roman" w:hAnsi="Avenir Roman" w:cs="Open Sans"/>
+                <w:sz w:val="18"/>
+                <w:szCs w:val="18"/>
+              </w:rPr>
+              <w:t>Spearheaded and trained team to adopt GitHub and Git CLI, improving speed of development and introducing version control</w:t>
             </w:r>
           </w:p>
           <w:p>
@@ -726,7 +796,7 @@
                 <w:numId w:val="3"/>
               </w:numPr>
               <w:spacing w:line="259" w:lineRule="auto"/>
-              <w:ind w:left="182" w:hanging="192"/>
+              <w:ind w:left="192" w:hanging="192"/>
               <w:rPr>
                 <w:rFonts w:ascii="Avenir Roman" w:hAnsi="Avenir Roman" w:cs="Open Sans"/>
                 <w:sz w:val="18"/>
@@ -858,8 +928,8 @@
                 <w:szCs w:val="20"/>
               </w:rPr>
             </w:pPr>
-            <w:bookmarkStart w:id="3" w:name="_Hlk529961858"/>
-            <w:bookmarkStart w:id="4" w:name="_Hlk513899332"/>
+            <w:bookmarkStart w:id="2" w:name="_Hlk529961858"/>
+            <w:bookmarkStart w:id="3" w:name="_Hlk513899332"/>
             <w:r>
               <w:rPr>
                 <w:rFonts w:ascii="Avenir Roman" w:hAnsi="Avenir Roman" w:cs="Open Sans"/>
@@ -911,7 +981,7 @@
                 <w:szCs w:val="20"/>
               </w:rPr>
             </w:pPr>
-            <w:bookmarkStart w:id="5" w:name="_Hlk529961965"/>
+            <w:bookmarkStart w:id="4" w:name="_Hlk529961965"/>
             <w:r>
               <w:rPr>
                 <w:rFonts w:ascii="Avenir Roman" w:hAnsi="Avenir Roman" w:cs="Open Sans"/>
@@ -922,7 +992,7 @@
               </w:rPr>
               <w:t>Software Engineering Internship</w:t>
             </w:r>
-            <w:bookmarkEnd w:id="5"/>
+            <w:bookmarkEnd w:id="4"/>
           </w:p>
         </w:tc>
         <w:tc>
@@ -958,7 +1028,7 @@
           </w:p>
         </w:tc>
       </w:tr>
-      <w:bookmarkEnd w:id="3"/>
+      <w:bookmarkEnd w:id="2"/>
       <w:tr>
         <w:trPr>
           <w:cantSplit/>
@@ -983,7 +1053,7 @@
                 <w:ilvl w:val="0"/>
                 <w:numId w:val="3"/>
               </w:numPr>
-              <w:ind w:left="182" w:hanging="192"/>
+              <w:ind w:left="192" w:hanging="192"/>
               <w:rPr>
                 <w:rFonts w:ascii="Avenir Roman" w:eastAsia="Times New Roman" w:hAnsi="Avenir Roman" w:cs="Open Sans"/>
                 <w:sz w:val="18"/>
@@ -1006,7 +1076,7 @@
                 <w:ilvl w:val="0"/>
                 <w:numId w:val="3"/>
               </w:numPr>
-              <w:ind w:left="182" w:hanging="192"/>
+              <w:ind w:left="192" w:hanging="192"/>
               <w:rPr>
                 <w:rFonts w:ascii="Avenir Roman" w:eastAsia="Times New Roman" w:hAnsi="Avenir Roman" w:cs="Open Sans"/>
                 <w:sz w:val="18"/>
@@ -1045,7 +1115,7 @@
           </w:p>
         </w:tc>
       </w:tr>
-      <w:bookmarkEnd w:id="4"/>
+      <w:bookmarkEnd w:id="3"/>
       <w:tr>
         <w:trPr>
           <w:gridAfter w:val="1"/>
@@ -1240,7 +1310,7 @@
                 <w:tab w:val="clear" w:pos="360"/>
                 <w:tab w:val="num" w:pos="362"/>
               </w:tabs>
-              <w:ind w:left="182" w:hanging="192"/>
+              <w:ind w:left="192" w:hanging="192"/>
               <w:rPr>
                 <w:rFonts w:ascii="Avenir Roman" w:eastAsia="Times New Roman" w:hAnsi="Avenir Roman" w:cs="Open Sans"/>
                 <w:sz w:val="18"/>
@@ -1339,7 +1409,7 @@
                 <w:tab w:val="clear" w:pos="360"/>
                 <w:tab w:val="num" w:pos="362"/>
               </w:tabs>
-              <w:ind w:left="182" w:hanging="192"/>
+              <w:ind w:left="192" w:hanging="192"/>
               <w:rPr>
                 <w:rFonts w:ascii="Avenir Roman" w:eastAsia="Times New Roman" w:hAnsi="Avenir Roman" w:cs="Open Sans"/>
                 <w:sz w:val="18"/>
@@ -1360,7 +1430,23 @@
                 <w:sz w:val="18"/>
                 <w:szCs w:val="18"/>
               </w:rPr>
-              <w:t>tested amplifiers and speakers — found two bugs during the pre-launch of a speaker</w:t>
+              <w:t xml:space="preserve">tested amplifiers and speakers — </w:t>
+            </w:r>
+            <w:r>
+              <w:rPr>
+                <w:rFonts w:ascii="Avenir Roman" w:eastAsia="Times New Roman" w:hAnsi="Avenir Roman" w:cs="Open Sans"/>
+                <w:sz w:val="18"/>
+                <w:szCs w:val="18"/>
+              </w:rPr>
+              <w:t xml:space="preserve">identified and solved </w:t>
+            </w:r>
+            <w:r>
+              <w:rPr>
+                <w:rFonts w:ascii="Avenir Roman" w:eastAsia="Times New Roman" w:hAnsi="Avenir Roman" w:cs="Open Sans"/>
+                <w:sz w:val="18"/>
+                <w:szCs w:val="18"/>
+              </w:rPr>
+              <w:t>two bugs during the pre-launch of a speaker</w:t>
             </w:r>
           </w:p>
         </w:tc>
@@ -1393,8 +1479,8 @@
               </w:numPr>
               <w:rPr>
                 <w:rFonts w:ascii="Avenir Roman" w:eastAsia="Times New Roman" w:hAnsi="Avenir Roman" w:cs="Open Sans"/>
-                <w:sz w:val="14"/>
-                <w:szCs w:val="14"/>
+                <w:sz w:val="13"/>
+                <w:szCs w:val="13"/>
               </w:rPr>
             </w:pPr>
           </w:p>
@@ -1432,7 +1518,7 @@
                 <w:u w:val="single"/>
               </w:rPr>
             </w:pPr>
-            <w:bookmarkStart w:id="6" w:name="_Hlk529909030"/>
+            <w:bookmarkStart w:id="5" w:name="_Hlk529909030"/>
             <w:r>
               <w:rPr>
                 <w:rFonts w:ascii="Avenir Roman" w:hAnsi="Avenir Roman" w:cs="Open Sans"/>
@@ -1444,7 +1530,7 @@
               </w:rPr>
               <w:t>EDUCATION</w:t>
             </w:r>
-            <w:bookmarkEnd w:id="6"/>
+            <w:bookmarkEnd w:id="5"/>
           </w:p>
         </w:tc>
       </w:tr>
@@ -1510,16 +1596,15 @@
                 <w:szCs w:val="20"/>
               </w:rPr>
             </w:pPr>
-            <w:bookmarkStart w:id="7" w:name="_Hlk513902339"/>
-            <w:r>
-              <w:rPr>
-                <w:rFonts w:ascii="Avenir Roman" w:hAnsi="Avenir Roman" w:cs="Open Sans SemiBold"/>
-                <w:b/>
-                <w:bCs/>
-                <w:iCs/>
+            <w:bookmarkStart w:id="6" w:name="_Hlk513902339"/>
+            <w:r>
+              <w:rPr>
+                <w:rFonts w:ascii="Avenir Roman" w:hAnsi="Avenir Roman" w:cs="Open Sans"/>
+                <w:b/>
+                <w:bCs/>
                 <w:szCs w:val="20"/>
               </w:rPr>
-              <w:t>Online</w:t>
+              <w:t>Georgia Institute of Technology</w:t>
             </w:r>
           </w:p>
         </w:tc>
@@ -1551,7 +1636,7 @@
                 <w:bCs/>
                 <w:szCs w:val="20"/>
               </w:rPr>
-              <w:t>GEORGIA INSTITUTE OF TECHNOLOGY</w:t>
+              <w:t>Master of Science</w:t>
             </w:r>
           </w:p>
         </w:tc>
@@ -1623,7 +1708,7 @@
                 <w:szCs w:val="19"/>
               </w:rPr>
             </w:pPr>
-            <w:bookmarkStart w:id="8" w:name="_Hlk529973742"/>
+            <w:bookmarkStart w:id="7" w:name="_Hlk529973742"/>
             <w:r>
               <w:rPr>
                 <w:rFonts w:ascii="Avenir Roman" w:eastAsia="Times New Roman" w:hAnsi="Avenir Roman" w:cs="Open Sans"/>
@@ -1632,18 +1717,17 @@
                 <w:sz w:val="19"/>
                 <w:szCs w:val="19"/>
               </w:rPr>
-              <w:t>M.S.E. in Computer Science with Artificial Intelligence concentration</w:t>
-            </w:r>
-          </w:p>
-          <w:bookmarkEnd w:id="8"/>
+              <w:t>Computer Science with Artificial Intelligence concentration</w:t>
+            </w:r>
+          </w:p>
+          <w:bookmarkEnd w:id="7"/>
           <w:p>
             <w:pPr>
               <w:pStyle w:val="detailswbullets1"/>
               <w:numPr>
                 <w:ilvl w:val="0"/>
-                <w:numId w:val="3"/>
+                <w:numId w:val="0"/>
               </w:numPr>
-              <w:ind w:left="182" w:hanging="192"/>
               <w:rPr>
                 <w:rFonts w:ascii="Avenir Roman" w:eastAsia="Times New Roman" w:hAnsi="Avenir Roman" w:cs="Open Sans"/>
                 <w:sz w:val="18"/>
@@ -1697,9 +1781,8 @@
               <w:pStyle w:val="detailswbullets1"/>
               <w:numPr>
                 <w:ilvl w:val="0"/>
-                <w:numId w:val="3"/>
+                <w:numId w:val="0"/>
               </w:numPr>
-              <w:ind w:left="182" w:hanging="192"/>
               <w:rPr>
                 <w:rFonts w:ascii="Avenir Roman" w:eastAsia="Times New Roman" w:hAnsi="Avenir Roman" w:cs="Open Sans"/>
                 <w:sz w:val="18"/>
@@ -1736,9 +1819,8 @@
               <w:pStyle w:val="detailswbullets1"/>
               <w:numPr>
                 <w:ilvl w:val="0"/>
-                <w:numId w:val="3"/>
+                <w:numId w:val="0"/>
               </w:numPr>
-              <w:ind w:left="182" w:hanging="192"/>
               <w:rPr>
                 <w:rFonts w:ascii="Avenir Roman" w:eastAsia="Times New Roman" w:hAnsi="Avenir Roman" w:cs="Open Sans"/>
               </w:rPr>
@@ -1754,7 +1836,7 @@
           </w:p>
         </w:tc>
       </w:tr>
-      <w:bookmarkEnd w:id="7"/>
+      <w:bookmarkEnd w:id="6"/>
       <w:tr>
         <w:trPr>
           <w:gridAfter w:val="1"/>
@@ -1816,24 +1898,22 @@
                 <w:rFonts w:ascii="Avenir Roman" w:hAnsi="Avenir Roman" w:cs="Open Sans"/>
                 <w:b/>
                 <w:bCs/>
-                <w:i/>
                 <w:iCs/>
                 <w:szCs w:val="20"/>
               </w:rPr>
             </w:pPr>
-            <w:bookmarkStart w:id="9" w:name="_Hlk513902597"/>
-            <w:bookmarkStart w:id="10" w:name="_Hlk513900702"/>
-            <w:bookmarkStart w:id="11" w:name="_Hlk513900739"/>
-            <w:r>
-              <w:rPr>
-                <w:rFonts w:ascii="Avenir Roman" w:hAnsi="Avenir Roman" w:cs="Open Sans"/>
-                <w:b/>
-                <w:bCs/>
-                <w:i/>
+            <w:bookmarkStart w:id="8" w:name="_Hlk513902597"/>
+            <w:bookmarkStart w:id="9" w:name="_Hlk513900702"/>
+            <w:bookmarkStart w:id="10" w:name="_Hlk513900739"/>
+            <w:r>
+              <w:rPr>
+                <w:rFonts w:ascii="Avenir Roman" w:hAnsi="Avenir Roman" w:cs="Open Sans"/>
+                <w:b/>
+                <w:bCs/>
                 <w:iCs/>
                 <w:szCs w:val="20"/>
               </w:rPr>
-              <w:t>Dearborn</w:t>
+              <w:t>University of Michigan</w:t>
             </w:r>
           </w:p>
         </w:tc>
@@ -1868,7 +1948,7 @@
                 <w:bCs/>
                 <w:szCs w:val="20"/>
               </w:rPr>
-              <w:t>UNIVERSITY OF MICHIGAN</w:t>
+              <w:t>Bachelor of Science</w:t>
             </w:r>
           </w:p>
         </w:tc>
@@ -1976,8 +2056,8 @@
                 <w:szCs w:val="19"/>
               </w:rPr>
             </w:pPr>
-            <w:bookmarkStart w:id="12" w:name="_Hlk529909211"/>
-            <w:bookmarkEnd w:id="9"/>
+            <w:bookmarkStart w:id="11" w:name="_Hlk529909211"/>
+            <w:bookmarkEnd w:id="8"/>
             <w:r>
               <w:rPr>
                 <w:rFonts w:ascii="Avenir Roman" w:eastAsia="Times New Roman" w:hAnsi="Avenir Roman" w:cs="Open Sans"/>
@@ -1986,7 +2066,7 @@
                 <w:sz w:val="19"/>
                 <w:szCs w:val="19"/>
               </w:rPr>
-              <w:t xml:space="preserve">B.S.E. in Computer Science with Software Engineering </w:t>
+              <w:t xml:space="preserve">Computer Science with Software Engineering </w:t>
             </w:r>
             <w:r>
               <w:rPr>
@@ -2014,9 +2094,8 @@
               <w:pStyle w:val="detailswbullets1"/>
               <w:numPr>
                 <w:ilvl w:val="0"/>
-                <w:numId w:val="3"/>
+                <w:numId w:val="0"/>
               </w:numPr>
-              <w:ind w:left="182" w:hanging="192"/>
               <w:rPr>
                 <w:rFonts w:ascii="Avenir Roman" w:eastAsia="Times New Roman" w:hAnsi="Avenir Roman" w:cs="Open Sans"/>
                 <w:sz w:val="18"/>
@@ -2041,16 +2120,15 @@
               </w:rPr>
               <w:t>Advanced C++; Algorithm Design; Data Structures; Object-Oriented Programming</w:t>
             </w:r>
-            <w:bookmarkEnd w:id="12"/>
+            <w:bookmarkEnd w:id="11"/>
           </w:p>
           <w:p>
             <w:pPr>
               <w:pStyle w:val="detailswbullets1"/>
               <w:numPr>
                 <w:ilvl w:val="0"/>
-                <w:numId w:val="3"/>
+                <w:numId w:val="0"/>
               </w:numPr>
-              <w:ind w:left="182" w:hanging="192"/>
               <w:rPr>
                 <w:rFonts w:ascii="Avenir Roman" w:eastAsia="Times New Roman" w:hAnsi="Avenir Roman" w:cs="Open Sans"/>
                 <w:sz w:val="18"/>
@@ -2080,9 +2158,8 @@
               <w:pStyle w:val="detailswbullets1"/>
               <w:numPr>
                 <w:ilvl w:val="0"/>
-                <w:numId w:val="3"/>
+                <w:numId w:val="0"/>
               </w:numPr>
-              <w:ind w:left="182" w:hanging="192"/>
               <w:rPr>
                 <w:rFonts w:ascii="Avenir Roman" w:eastAsia="Times New Roman" w:hAnsi="Avenir Roman" w:cs="Open Sans"/>
                 <w:sz w:val="18"/>
@@ -2097,15 +2174,16 @@
               </w:rPr>
               <w:t>Dean’s List 2015</w:t>
             </w:r>
+            <w:bookmarkStart w:id="12" w:name="_GoBack"/>
+            <w:bookmarkEnd w:id="12"/>
           </w:p>
           <w:p>
             <w:pPr>
               <w:pStyle w:val="detailswbullets1"/>
               <w:numPr>
                 <w:ilvl w:val="0"/>
-                <w:numId w:val="3"/>
+                <w:numId w:val="0"/>
               </w:numPr>
-              <w:ind w:left="182" w:hanging="192"/>
               <w:rPr>
                 <w:rFonts w:ascii="Avenir Roman" w:eastAsia="Times New Roman" w:hAnsi="Avenir Roman" w:cs="Open Sans"/>
                 <w:sz w:val="18"/>
@@ -2126,9 +2204,8 @@
               <w:pStyle w:val="detailswbullets1"/>
               <w:numPr>
                 <w:ilvl w:val="0"/>
-                <w:numId w:val="3"/>
+                <w:numId w:val="0"/>
               </w:numPr>
-              <w:ind w:left="182" w:hanging="192"/>
               <w:rPr>
                 <w:rFonts w:ascii="Avenir Roman" w:eastAsia="Times New Roman" w:hAnsi="Avenir Roman" w:cs="Open Sans"/>
               </w:rPr>
@@ -2173,15 +2250,15 @@
               </w:numPr>
               <w:rPr>
                 <w:rFonts w:ascii="Avenir Roman" w:eastAsia="Times New Roman" w:hAnsi="Avenir Roman" w:cs="Open Sans"/>
-                <w:sz w:val="14"/>
-                <w:szCs w:val="14"/>
+                <w:sz w:val="13"/>
+                <w:szCs w:val="13"/>
               </w:rPr>
             </w:pPr>
           </w:p>
         </w:tc>
       </w:tr>
+      <w:bookmarkEnd w:id="9"/>
       <w:bookmarkEnd w:id="10"/>
-      <w:bookmarkEnd w:id="11"/>
       <w:tr>
         <w:trPr>
           <w:gridAfter w:val="1"/>
@@ -2292,13 +2369,13 @@
               <w:pStyle w:val="detailswbullets1"/>
               <w:numPr>
                 <w:ilvl w:val="0"/>
-                <w:numId w:val="21"/>
+                <w:numId w:val="0"/>
               </w:numPr>
-              <w:ind w:left="183" w:hanging="180"/>
-              <w:rPr>
-                <w:rFonts w:ascii="Avenir Roman" w:hAnsi="Avenir Roman" w:cs="Open Sans"/>
-                <w:sz w:val="17"/>
-                <w:szCs w:val="17"/>
+              <w:ind w:left="3"/>
+              <w:rPr>
+                <w:rFonts w:ascii="Avenir Roman" w:hAnsi="Avenir Roman" w:cs="Open Sans"/>
+                <w:sz w:val="18"/>
+                <w:szCs w:val="18"/>
               </w:rPr>
             </w:pPr>
             <w:bookmarkStart w:id="13" w:name="_Hlk529961047"/>
@@ -2315,8 +2392,8 @@
             <w:r>
               <w:rPr>
                 <w:rFonts w:ascii="Avenir Roman" w:hAnsi="Avenir Roman" w:cs="Open Sans"/>
-                <w:sz w:val="17"/>
-                <w:szCs w:val="17"/>
+                <w:sz w:val="18"/>
+                <w:szCs w:val="18"/>
               </w:rPr>
               <w:t xml:space="preserve"> Chrome extension helping language learners increase passive study time by swapping words on webpage into their target language</w:t>
             </w:r>
@@ -2324,16 +2401,16 @@
             <w:r>
               <w:rPr>
                 <w:rFonts w:ascii="Avenir Roman" w:hAnsi="Avenir Roman" w:cs="Open Sans"/>
-                <w:sz w:val="17"/>
-                <w:szCs w:val="17"/>
+                <w:sz w:val="18"/>
+                <w:szCs w:val="18"/>
               </w:rPr>
               <w:t xml:space="preserve"> of learned vocabulary words</w:t>
             </w:r>
             <w:r>
               <w:rPr>
                 <w:rFonts w:ascii="Avenir Roman" w:hAnsi="Avenir Roman" w:cs="Open Sans"/>
-                <w:sz w:val="17"/>
-                <w:szCs w:val="17"/>
+                <w:sz w:val="18"/>
+                <w:szCs w:val="18"/>
               </w:rPr>
               <w:t xml:space="preserve"> from popular Duolingo application.   Angular, HTML, CSS</w:t>
             </w:r>
@@ -2343,13 +2420,13 @@
               <w:pStyle w:val="detailswbullets1"/>
               <w:numPr>
                 <w:ilvl w:val="0"/>
-                <w:numId w:val="21"/>
+                <w:numId w:val="0"/>
               </w:numPr>
-              <w:ind w:left="183" w:hanging="180"/>
-              <w:rPr>
-                <w:rFonts w:ascii="Avenir Roman" w:hAnsi="Avenir Roman" w:cs="Open Sans"/>
-                <w:sz w:val="17"/>
-                <w:szCs w:val="17"/>
+              <w:ind w:left="3"/>
+              <w:rPr>
+                <w:rFonts w:ascii="Avenir Roman" w:hAnsi="Avenir Roman" w:cs="Open Sans"/>
+                <w:sz w:val="18"/>
+                <w:szCs w:val="18"/>
               </w:rPr>
             </w:pPr>
             <w:r>
@@ -2383,8 +2460,8 @@
             <w:r>
               <w:rPr>
                 <w:rFonts w:ascii="Avenir Roman" w:hAnsi="Avenir Roman" w:cs="Open Sans"/>
-                <w:sz w:val="17"/>
-                <w:szCs w:val="17"/>
+                <w:sz w:val="18"/>
+                <w:szCs w:val="18"/>
               </w:rPr>
               <w:t>A web-based version of minesweeper with beginner, intermediate, and advanced modes</w:t>
             </w:r>
@@ -2394,11 +2471,13 @@
               <w:pStyle w:val="detailswbullets1"/>
               <w:numPr>
                 <w:ilvl w:val="0"/>
-                <w:numId w:val="21"/>
+                <w:numId w:val="0"/>
               </w:numPr>
-              <w:ind w:left="183" w:hanging="180"/>
+              <w:ind w:left="3"/>
               <w:rPr>
                 <w:rFonts w:ascii="Avenir Roman" w:eastAsia="Times New Roman" w:hAnsi="Avenir Roman" w:cs="Open Sans"/>
+                <w:sz w:val="18"/>
+                <w:szCs w:val="18"/>
               </w:rPr>
             </w:pPr>
             <w:r>
@@ -2445,45 +2524,37 @@
                 <w:sz w:val="18"/>
                 <w:szCs w:val="18"/>
               </w:rPr>
-              <w:t xml:space="preserve">Scripts to </w:t>
-            </w:r>
-            <w:r>
-              <w:rPr>
-                <w:rFonts w:ascii="Avenir Roman" w:hAnsi="Avenir Roman" w:cs="Open Sans"/>
-                <w:sz w:val="17"/>
-                <w:szCs w:val="17"/>
+              <w:t>Scripts to e</w:t>
+            </w:r>
+            <w:r>
+              <w:rPr>
+                <w:rFonts w:ascii="Avenir Roman" w:hAnsi="Avenir Roman" w:cs="Open Sans"/>
+                <w:sz w:val="18"/>
+                <w:szCs w:val="18"/>
+              </w:rPr>
+              <w:t>nabl</w:t>
+            </w:r>
+            <w:r>
+              <w:rPr>
+                <w:rFonts w:ascii="Avenir Roman" w:hAnsi="Avenir Roman" w:cs="Open Sans"/>
+                <w:sz w:val="18"/>
+                <w:szCs w:val="18"/>
               </w:rPr>
               <w:t>e</w:t>
             </w:r>
             <w:r>
               <w:rPr>
                 <w:rFonts w:ascii="Avenir Roman" w:hAnsi="Avenir Roman" w:cs="Open Sans"/>
-                <w:sz w:val="17"/>
-                <w:szCs w:val="17"/>
-              </w:rPr>
-              <w:t>nabl</w:t>
-            </w:r>
-            <w:r>
-              <w:rPr>
-                <w:rFonts w:ascii="Avenir Roman" w:hAnsi="Avenir Roman" w:cs="Open Sans"/>
-                <w:sz w:val="17"/>
-                <w:szCs w:val="17"/>
-              </w:rPr>
-              <w:t>e</w:t>
-            </w:r>
-            <w:r>
-              <w:rPr>
-                <w:rFonts w:ascii="Avenir Roman" w:hAnsi="Avenir Roman" w:cs="Open Sans"/>
-                <w:sz w:val="17"/>
-                <w:szCs w:val="17"/>
+                <w:sz w:val="18"/>
+                <w:szCs w:val="18"/>
               </w:rPr>
               <w:t xml:space="preserve"> </w:t>
             </w:r>
             <w:r>
               <w:rPr>
                 <w:rFonts w:ascii="Avenir Roman" w:hAnsi="Avenir Roman" w:cs="Open Sans"/>
-                <w:sz w:val="17"/>
-                <w:szCs w:val="17"/>
+                <w:sz w:val="18"/>
+                <w:szCs w:val="18"/>
               </w:rPr>
               <w:t>global Vim-like key bindings allowing people to move between programs &amp; text more easily</w:t>
             </w:r>
@@ -2521,8 +2592,8 @@
                 <w:rFonts w:ascii="Avenir Roman" w:hAnsi="Avenir Roman" w:cs="Open Sans"/>
                 <w:b/>
                 <w:bCs/>
-                <w:sz w:val="14"/>
-                <w:szCs w:val="14"/>
+                <w:sz w:val="13"/>
+                <w:szCs w:val="13"/>
               </w:rPr>
             </w:pPr>
           </w:p>
@@ -2638,13 +2709,7 @@
           </w:tcPr>
           <w:p>
             <w:pPr>
-              <w:pStyle w:val="ListParagraph"/>
-              <w:numPr>
-                <w:ilvl w:val="0"/>
-                <w:numId w:val="20"/>
-              </w:numPr>
               <w:spacing w:line="276" w:lineRule="auto"/>
-              <w:ind w:left="183" w:hanging="183"/>
               <w:rPr>
                 <w:rFonts w:ascii="Avenir Roman" w:hAnsi="Avenir Roman" w:cs="Open Sans"/>
                 <w:sz w:val="17"/>
@@ -2659,27 +2724,7 @@
                 <w:sz w:val="18"/>
                 <w:szCs w:val="18"/>
               </w:rPr>
-              <w:t xml:space="preserve">Treehouse </w:t>
-            </w:r>
-            <w:r>
-              <w:rPr>
-                <w:rFonts w:ascii="Avenir Roman" w:hAnsi="Avenir Roman" w:cs="Open Sans"/>
-                <w:b/>
-                <w:bCs/>
-                <w:sz w:val="18"/>
-                <w:szCs w:val="18"/>
-              </w:rPr>
-              <w:t>Hackathon</w:t>
-            </w:r>
-            <w:r>
-              <w:rPr>
-                <w:rFonts w:ascii="Avenir Roman" w:hAnsi="Avenir Roman" w:cs="Open Sans"/>
-                <w:b/>
-                <w:bCs/>
-                <w:sz w:val="18"/>
-                <w:szCs w:val="18"/>
-              </w:rPr>
-              <w:t xml:space="preserve"> Winner</w:t>
+              <w:t>Treehouse Hackathon Winner</w:t>
             </w:r>
             <w:r>
               <w:rPr>
@@ -2786,13 +2831,7 @@
           </w:p>
           <w:p>
             <w:pPr>
-              <w:pStyle w:val="ListParagraph"/>
-              <w:numPr>
-                <w:ilvl w:val="0"/>
-                <w:numId w:val="20"/>
-              </w:numPr>
               <w:spacing w:line="276" w:lineRule="auto"/>
-              <w:ind w:left="183" w:hanging="183"/>
               <w:rPr>
                 <w:rFonts w:ascii="Avenir Roman" w:hAnsi="Avenir Roman" w:cs="Open Sans"/>
                 <w:b/>
@@ -2820,13 +2859,7 @@
           </w:p>
           <w:p>
             <w:pPr>
-              <w:pStyle w:val="ListParagraph"/>
-              <w:numPr>
-                <w:ilvl w:val="0"/>
-                <w:numId w:val="20"/>
-              </w:numPr>
               <w:spacing w:line="276" w:lineRule="auto"/>
-              <w:ind w:left="183" w:hanging="183"/>
               <w:rPr>
                 <w:rFonts w:ascii="Avenir Roman" w:hAnsi="Avenir Roman" w:cs="Open Sans"/>
                 <w:sz w:val="17"/>
@@ -2877,13 +2910,7 @@
           </w:p>
           <w:p>
             <w:pPr>
-              <w:pStyle w:val="ListParagraph"/>
-              <w:numPr>
-                <w:ilvl w:val="0"/>
-                <w:numId w:val="20"/>
-              </w:numPr>
               <w:spacing w:line="276" w:lineRule="auto"/>
-              <w:ind w:left="183" w:hanging="183"/>
               <w:rPr>
                 <w:rFonts w:ascii="Avenir Roman" w:hAnsi="Avenir Roman" w:cs="Open Sans"/>
                 <w:sz w:val="17"/>
@@ -2919,13 +2946,7 @@
           </w:p>
           <w:p>
             <w:pPr>
-              <w:pStyle w:val="ListParagraph"/>
-              <w:numPr>
-                <w:ilvl w:val="0"/>
-                <w:numId w:val="20"/>
-              </w:numPr>
               <w:spacing w:line="276" w:lineRule="auto"/>
-              <w:ind w:left="183" w:hanging="183"/>
               <w:rPr>
                 <w:rFonts w:ascii="Avenir Roman" w:hAnsi="Avenir Roman" w:cs="Open Sans"/>
               </w:rPr>
@@ -3001,8 +3022,8 @@
               <w:rPr>
                 <w:rFonts w:ascii="Avenir Roman" w:hAnsi="Avenir Roman" w:cs="Open Sans"/>
                 <w:b/>
-                <w:sz w:val="14"/>
-                <w:szCs w:val="14"/>
+                <w:sz w:val="13"/>
+                <w:szCs w:val="13"/>
                 <w:u w:val="single"/>
               </w:rPr>
             </w:pPr>
@@ -3110,17 +3131,25 @@
           <w:p>
             <w:pPr>
               <w:pStyle w:val="detailswbullets1"/>
-              <w:ind w:left="182" w:hanging="178"/>
+              <w:numPr>
+                <w:ilvl w:val="0"/>
+                <w:numId w:val="0"/>
+              </w:numPr>
+              <w:ind w:left="4"/>
               <w:jc w:val="both"/>
               <w:rPr>
                 <w:rFonts w:ascii="Avenir Roman" w:hAnsi="Avenir Roman" w:cs="Open Sans"/>
-              </w:rPr>
-            </w:pPr>
-            <w:r>
-              <w:rPr>
-                <w:rFonts w:ascii="Avenir Roman" w:hAnsi="Avenir Roman" w:cs="Open Sans"/>
-                <w:b/>
-                <w:bCs/>
+                <w:sz w:val="18"/>
+                <w:szCs w:val="18"/>
+              </w:rPr>
+            </w:pPr>
+            <w:r>
+              <w:rPr>
+                <w:rFonts w:ascii="Avenir Roman" w:hAnsi="Avenir Roman" w:cs="Open Sans"/>
+                <w:b/>
+                <w:bCs/>
+                <w:sz w:val="18"/>
+                <w:szCs w:val="18"/>
               </w:rPr>
               <w:t xml:space="preserve">Programming Technologies: </w:t>
             </w:r>
@@ -3130,6 +3159,8 @@
               <w:rPr>
                 <w:rFonts w:ascii="Avenir Roman" w:hAnsi="Avenir Roman" w:cs="Open Sans"/>
                 <w:bCs/>
+                <w:sz w:val="18"/>
+                <w:szCs w:val="18"/>
               </w:rPr>
               <w:t xml:space="preserve">IDEA </w:t>
             </w:r>
@@ -3137,6 +3168,8 @@
             <w:r>
               <w:rPr>
                 <w:rFonts w:ascii="Avenir Roman" w:hAnsi="Avenir Roman" w:cs="Open Sans"/>
+                <w:sz w:val="18"/>
+                <w:szCs w:val="18"/>
               </w:rPr>
               <w:t>IntelliJ</w:t>
             </w:r>
@@ -3144,12 +3177,16 @@
             <w:r>
               <w:rPr>
                 <w:rFonts w:ascii="Avenir Roman" w:hAnsi="Avenir Roman" w:cs="Open Sans"/>
+                <w:sz w:val="18"/>
+                <w:szCs w:val="18"/>
               </w:rPr>
               <w:t xml:space="preserve">  </w:t>
             </w:r>
             <w:r>
               <w:rPr>
                 <w:rFonts w:ascii="Avenir Roman" w:hAnsi="Avenir Roman" w:cs="Open Sans"/>
+                <w:sz w:val="18"/>
+                <w:szCs w:val="18"/>
               </w:rPr>
               <w:t>•</w:t>
             </w:r>
@@ -3157,12 +3194,16 @@
             <w:r>
               <w:rPr>
                 <w:rFonts w:ascii="Avenir Roman" w:hAnsi="Avenir Roman" w:cs="Open Sans"/>
+                <w:sz w:val="18"/>
+                <w:szCs w:val="18"/>
               </w:rPr>
               <w:t xml:space="preserve"> </w:t>
             </w:r>
             <w:r>
               <w:rPr>
                 <w:rFonts w:ascii="Avenir Roman" w:hAnsi="Avenir Roman" w:cs="Open Sans"/>
+                <w:sz w:val="18"/>
+                <w:szCs w:val="18"/>
               </w:rPr>
               <w:t xml:space="preserve"> </w:t>
             </w:r>
@@ -3170,6 +3211,8 @@
             <w:r>
               <w:rPr>
                 <w:rFonts w:ascii="Avenir Roman" w:hAnsi="Avenir Roman" w:cs="Open Sans"/>
+                <w:sz w:val="18"/>
+                <w:szCs w:val="18"/>
               </w:rPr>
               <w:t>Visual Studio 2013</w:t>
             </w:r>
@@ -3178,304 +3221,34 @@
             <w:r>
               <w:rPr>
                 <w:rFonts w:ascii="Avenir Roman" w:hAnsi="Avenir Roman" w:cs="Open Sans"/>
-              </w:rPr>
-              <w:t xml:space="preserve">  </w:t>
-            </w:r>
-            <w:r>
-              <w:rPr>
-                <w:rFonts w:ascii="Avenir Roman" w:hAnsi="Avenir Roman" w:cs="Open Sans"/>
-              </w:rPr>
-              <w:t>•</w:t>
-            </w:r>
-            <w:r>
-              <w:rPr>
-                <w:rFonts w:ascii="Avenir Roman" w:hAnsi="Avenir Roman" w:cs="Open Sans"/>
-              </w:rPr>
-              <w:t xml:space="preserve">  </w:t>
-            </w:r>
-            <w:r>
-              <w:rPr>
-                <w:rFonts w:ascii="Avenir Roman" w:hAnsi="Avenir Roman" w:cs="Open Sans"/>
+                <w:sz w:val="18"/>
+                <w:szCs w:val="18"/>
+              </w:rPr>
+              <w:t xml:space="preserve">  •  </w:t>
+            </w:r>
+            <w:r>
+              <w:rPr>
+                <w:rFonts w:ascii="Avenir Roman" w:hAnsi="Avenir Roman" w:cs="Open Sans"/>
+                <w:sz w:val="18"/>
+                <w:szCs w:val="18"/>
               </w:rPr>
               <w:t>MSQL Server</w:t>
             </w:r>
             <w:r>
               <w:rPr>
                 <w:rFonts w:ascii="Avenir Roman" w:hAnsi="Avenir Roman" w:cs="Open Sans"/>
-              </w:rPr>
-              <w:t xml:space="preserve">  </w:t>
-            </w:r>
-            <w:r>
-              <w:rPr>
-                <w:rFonts w:ascii="Avenir Roman" w:hAnsi="Avenir Roman" w:cs="Open Sans"/>
-              </w:rPr>
-              <w:t>•</w:t>
-            </w:r>
-            <w:r>
-              <w:rPr>
-                <w:rFonts w:ascii="Avenir Roman" w:hAnsi="Avenir Roman" w:cs="Open Sans"/>
-              </w:rPr>
-              <w:t xml:space="preserve">  </w:t>
-            </w:r>
-            <w:r>
-              <w:rPr>
-                <w:rFonts w:ascii="Avenir Roman" w:hAnsi="Avenir Roman" w:cs="Open Sans"/>
+                <w:sz w:val="18"/>
+                <w:szCs w:val="18"/>
+              </w:rPr>
+              <w:t xml:space="preserve">  •  </w:t>
+            </w:r>
+            <w:r>
+              <w:rPr>
+                <w:rFonts w:ascii="Avenir Roman" w:hAnsi="Avenir Roman" w:cs="Open Sans"/>
+                <w:sz w:val="18"/>
+                <w:szCs w:val="18"/>
               </w:rPr>
               <w:t xml:space="preserve">REST </w:t>
-            </w:r>
-          </w:p>
-          <w:p>
-            <w:pPr>
-              <w:pStyle w:val="detailswbullets1"/>
-              <w:ind w:left="182" w:hanging="178"/>
-              <w:jc w:val="both"/>
-              <w:rPr>
-                <w:rFonts w:ascii="Avenir Roman" w:hAnsi="Avenir Roman" w:cs="Open Sans"/>
-              </w:rPr>
-            </w:pPr>
-            <w:r>
-              <w:rPr>
-                <w:rFonts w:ascii="Avenir Roman" w:hAnsi="Avenir Roman" w:cs="Open Sans"/>
-                <w:b/>
-                <w:bCs/>
-              </w:rPr>
-              <w:t>Databases:</w:t>
-            </w:r>
-            <w:r>
-              <w:rPr>
-                <w:rFonts w:ascii="Avenir Roman" w:hAnsi="Avenir Roman" w:cs="Open Sans"/>
-              </w:rPr>
-              <w:t xml:space="preserve"> M</w:t>
-            </w:r>
-            <w:r>
-              <w:rPr>
-                <w:rFonts w:ascii="Avenir Roman" w:hAnsi="Avenir Roman" w:cs="Open Sans"/>
-              </w:rPr>
-              <w:t xml:space="preserve">icrosoft </w:t>
-            </w:r>
-            <w:r>
-              <w:rPr>
-                <w:rFonts w:ascii="Avenir Roman" w:hAnsi="Avenir Roman" w:cs="Open Sans"/>
-              </w:rPr>
-              <w:t xml:space="preserve">SQL </w:t>
-            </w:r>
-            <w:proofErr w:type="gramStart"/>
-            <w:r>
-              <w:rPr>
-                <w:rFonts w:ascii="Avenir Roman" w:hAnsi="Avenir Roman" w:cs="Open Sans"/>
-              </w:rPr>
-              <w:t>Server</w:t>
-            </w:r>
-            <w:r>
-              <w:rPr>
-                <w:rFonts w:ascii="Avenir Roman" w:hAnsi="Avenir Roman" w:cs="Open Sans"/>
-              </w:rPr>
-              <w:t xml:space="preserve">  </w:t>
-            </w:r>
-            <w:r>
-              <w:rPr>
-                <w:rFonts w:ascii="Avenir Roman" w:hAnsi="Avenir Roman" w:cs="Open Sans"/>
-              </w:rPr>
-              <w:t>•</w:t>
-            </w:r>
-            <w:proofErr w:type="gramEnd"/>
-            <w:r>
-              <w:rPr>
-                <w:rFonts w:ascii="Avenir Roman" w:hAnsi="Avenir Roman" w:cs="Open Sans"/>
-              </w:rPr>
-              <w:t xml:space="preserve">  </w:t>
-            </w:r>
-            <w:r>
-              <w:rPr>
-                <w:rFonts w:ascii="Avenir Roman" w:hAnsi="Avenir Roman" w:cs="Open Sans"/>
-              </w:rPr>
-              <w:t>Hibernate</w:t>
-            </w:r>
-            <w:r>
-              <w:rPr>
-                <w:rFonts w:ascii="Avenir Roman" w:hAnsi="Avenir Roman" w:cs="Open Sans"/>
-              </w:rPr>
-              <w:t xml:space="preserve">  </w:t>
-            </w:r>
-            <w:r>
-              <w:rPr>
-                <w:rFonts w:ascii="Avenir Roman" w:hAnsi="Avenir Roman" w:cs="Open Sans"/>
-              </w:rPr>
-              <w:t>•</w:t>
-            </w:r>
-            <w:r>
-              <w:rPr>
-                <w:rFonts w:ascii="Avenir Roman" w:hAnsi="Avenir Roman" w:cs="Open Sans"/>
-              </w:rPr>
-              <w:t xml:space="preserve">  </w:t>
-            </w:r>
-            <w:proofErr w:type="spellStart"/>
-            <w:r>
-              <w:rPr>
-                <w:rFonts w:ascii="Avenir Roman" w:hAnsi="Avenir Roman" w:cs="Open Sans"/>
-              </w:rPr>
-              <w:t>MyBatis</w:t>
-            </w:r>
-            <w:proofErr w:type="spellEnd"/>
-            <w:r>
-              <w:rPr>
-                <w:rFonts w:ascii="Avenir Roman" w:hAnsi="Avenir Roman" w:cs="Open Sans"/>
-              </w:rPr>
-              <w:t xml:space="preserve"> 3 </w:t>
-            </w:r>
-            <w:r>
-              <w:rPr>
-                <w:rFonts w:ascii="Avenir Roman" w:hAnsi="Avenir Roman" w:cs="Open Sans"/>
-              </w:rPr>
-              <w:t>•</w:t>
-            </w:r>
-            <w:r>
-              <w:rPr>
-                <w:rFonts w:ascii="Avenir Roman" w:hAnsi="Avenir Roman" w:cs="Open Sans"/>
-              </w:rPr>
-              <w:t xml:space="preserve">  </w:t>
-            </w:r>
-            <w:r>
-              <w:rPr>
-                <w:rFonts w:ascii="Avenir Roman" w:hAnsi="Avenir Roman" w:cs="Open Sans"/>
-              </w:rPr>
-              <w:t>MongoDB</w:t>
-            </w:r>
-            <w:r>
-              <w:rPr>
-                <w:rFonts w:ascii="Avenir Roman" w:hAnsi="Avenir Roman" w:cs="Open Sans"/>
-              </w:rPr>
-              <w:t xml:space="preserve">  </w:t>
-            </w:r>
-            <w:r>
-              <w:rPr>
-                <w:rFonts w:ascii="Avenir Roman" w:hAnsi="Avenir Roman" w:cs="Open Sans"/>
-              </w:rPr>
-              <w:t>•</w:t>
-            </w:r>
-            <w:r>
-              <w:rPr>
-                <w:rFonts w:ascii="Avenir Roman" w:hAnsi="Avenir Roman" w:cs="Open Sans"/>
-              </w:rPr>
-              <w:t xml:space="preserve">  </w:t>
-            </w:r>
-            <w:r>
-              <w:rPr>
-                <w:rFonts w:ascii="Avenir Roman" w:hAnsi="Avenir Roman" w:cs="Open Sans"/>
-              </w:rPr>
-              <w:t xml:space="preserve">Apache </w:t>
-            </w:r>
-            <w:proofErr w:type="spellStart"/>
-            <w:r>
-              <w:rPr>
-                <w:rFonts w:ascii="Avenir Roman" w:hAnsi="Avenir Roman" w:cs="Open Sans"/>
-              </w:rPr>
-              <w:t>Solr</w:t>
-            </w:r>
-            <w:proofErr w:type="spellEnd"/>
-            <w:r>
-              <w:rPr>
-                <w:rFonts w:ascii="Avenir Roman" w:hAnsi="Avenir Roman" w:cs="Open Sans"/>
-              </w:rPr>
-              <w:t xml:space="preserve">  </w:t>
-            </w:r>
-            <w:r>
-              <w:rPr>
-                <w:rFonts w:ascii="Avenir Roman" w:hAnsi="Avenir Roman" w:cs="Open Sans"/>
-              </w:rPr>
-              <w:t>•</w:t>
-            </w:r>
-            <w:r>
-              <w:rPr>
-                <w:rFonts w:ascii="Avenir Roman" w:hAnsi="Avenir Roman" w:cs="Open Sans"/>
-              </w:rPr>
-              <w:t xml:space="preserve">  </w:t>
-            </w:r>
-            <w:r>
-              <w:rPr>
-                <w:rFonts w:ascii="Avenir Roman" w:hAnsi="Avenir Roman" w:cs="Open Sans"/>
-              </w:rPr>
-              <w:t>PostgreSQL</w:t>
-            </w:r>
-          </w:p>
-          <w:p>
-            <w:pPr>
-              <w:pStyle w:val="detailswbullets1"/>
-              <w:ind w:left="182" w:hanging="178"/>
-              <w:jc w:val="both"/>
-              <w:rPr>
-                <w:rFonts w:ascii="Avenir Roman" w:hAnsi="Avenir Roman" w:cs="Open Sans"/>
-              </w:rPr>
-            </w:pPr>
-            <w:r>
-              <w:rPr>
-                <w:rFonts w:ascii="Avenir Roman" w:hAnsi="Avenir Roman" w:cs="Open Sans"/>
-                <w:b/>
-                <w:bCs/>
-              </w:rPr>
-              <w:t>Methodologies:</w:t>
-            </w:r>
-            <w:r>
-              <w:rPr>
-                <w:rFonts w:ascii="Avenir Roman" w:hAnsi="Avenir Roman" w:cs="Open Sans"/>
-              </w:rPr>
-              <w:t xml:space="preserve"> </w:t>
-            </w:r>
-            <w:proofErr w:type="gramStart"/>
-            <w:r>
-              <w:rPr>
-                <w:rFonts w:ascii="Avenir Roman" w:hAnsi="Avenir Roman" w:cs="Open Sans"/>
-              </w:rPr>
-              <w:t>Agile</w:t>
-            </w:r>
-            <w:r>
-              <w:rPr>
-                <w:rFonts w:ascii="Avenir Roman" w:hAnsi="Avenir Roman" w:cs="Open Sans"/>
-              </w:rPr>
-              <w:t xml:space="preserve">  </w:t>
-            </w:r>
-            <w:r>
-              <w:rPr>
-                <w:rFonts w:ascii="Avenir Roman" w:hAnsi="Avenir Roman" w:cs="Open Sans"/>
-              </w:rPr>
-              <w:t>•</w:t>
-            </w:r>
-            <w:proofErr w:type="gramEnd"/>
-            <w:r>
-              <w:rPr>
-                <w:rFonts w:ascii="Avenir Roman" w:hAnsi="Avenir Roman" w:cs="Open Sans"/>
-              </w:rPr>
-              <w:t xml:space="preserve">  </w:t>
-            </w:r>
-            <w:r>
-              <w:rPr>
-                <w:rFonts w:ascii="Avenir Roman" w:hAnsi="Avenir Roman" w:cs="Open Sans"/>
-              </w:rPr>
-              <w:t>Scrum</w:t>
-            </w:r>
-            <w:r>
-              <w:rPr>
-                <w:rFonts w:ascii="Avenir Roman" w:hAnsi="Avenir Roman" w:cs="Open Sans"/>
-              </w:rPr>
-              <w:t xml:space="preserve">  </w:t>
-            </w:r>
-            <w:r>
-              <w:rPr>
-                <w:rFonts w:ascii="Avenir Roman" w:hAnsi="Avenir Roman" w:cs="Open Sans"/>
-              </w:rPr>
-              <w:t>•</w:t>
-            </w:r>
-            <w:r>
-              <w:rPr>
-                <w:rFonts w:ascii="Avenir Roman" w:hAnsi="Avenir Roman" w:cs="Open Sans"/>
-              </w:rPr>
-              <w:t xml:space="preserve">  </w:t>
-            </w:r>
-            <w:r>
-              <w:rPr>
-                <w:rFonts w:ascii="Avenir Roman" w:hAnsi="Avenir Roman" w:cs="Open Sans"/>
-              </w:rPr>
-              <w:t>Kanban</w:t>
             </w:r>
           </w:p>
           <w:p>
@@ -3485,12 +3258,255 @@
                 <w:ilvl w:val="0"/>
                 <w:numId w:val="0"/>
               </w:numPr>
-              <w:ind w:left="182"/>
+              <w:ind w:left="4"/>
               <w:jc w:val="both"/>
               <w:rPr>
                 <w:rFonts w:ascii="Avenir Roman" w:hAnsi="Avenir Roman" w:cs="Open Sans"/>
-                <w:sz w:val="14"/>
-                <w:szCs w:val="14"/>
+                <w:sz w:val="18"/>
+                <w:szCs w:val="18"/>
+              </w:rPr>
+            </w:pPr>
+            <w:r>
+              <w:rPr>
+                <w:rFonts w:ascii="Avenir Roman" w:hAnsi="Avenir Roman" w:cs="Open Sans"/>
+                <w:b/>
+                <w:bCs/>
+                <w:sz w:val="18"/>
+                <w:szCs w:val="18"/>
+              </w:rPr>
+              <w:t>Databases:</w:t>
+            </w:r>
+            <w:r>
+              <w:rPr>
+                <w:rFonts w:ascii="Avenir Roman" w:hAnsi="Avenir Roman" w:cs="Open Sans"/>
+                <w:sz w:val="18"/>
+                <w:szCs w:val="18"/>
+              </w:rPr>
+              <w:t xml:space="preserve"> M</w:t>
+            </w:r>
+            <w:r>
+              <w:rPr>
+                <w:rFonts w:ascii="Avenir Roman" w:hAnsi="Avenir Roman" w:cs="Open Sans"/>
+                <w:sz w:val="18"/>
+                <w:szCs w:val="18"/>
+              </w:rPr>
+              <w:t xml:space="preserve">icrosoft </w:t>
+            </w:r>
+            <w:r>
+              <w:rPr>
+                <w:rFonts w:ascii="Avenir Roman" w:hAnsi="Avenir Roman" w:cs="Open Sans"/>
+                <w:sz w:val="18"/>
+                <w:szCs w:val="18"/>
+              </w:rPr>
+              <w:t xml:space="preserve">SQL </w:t>
+            </w:r>
+            <w:proofErr w:type="gramStart"/>
+            <w:r>
+              <w:rPr>
+                <w:rFonts w:ascii="Avenir Roman" w:hAnsi="Avenir Roman" w:cs="Open Sans"/>
+                <w:sz w:val="18"/>
+                <w:szCs w:val="18"/>
+              </w:rPr>
+              <w:t>Server</w:t>
+            </w:r>
+            <w:r>
+              <w:rPr>
+                <w:rFonts w:ascii="Avenir Roman" w:hAnsi="Avenir Roman" w:cs="Open Sans"/>
+                <w:sz w:val="18"/>
+                <w:szCs w:val="18"/>
+              </w:rPr>
+              <w:t xml:space="preserve">  •</w:t>
+            </w:r>
+            <w:proofErr w:type="gramEnd"/>
+            <w:r>
+              <w:rPr>
+                <w:rFonts w:ascii="Avenir Roman" w:hAnsi="Avenir Roman" w:cs="Open Sans"/>
+                <w:sz w:val="18"/>
+                <w:szCs w:val="18"/>
+              </w:rPr>
+              <w:t xml:space="preserve">  </w:t>
+            </w:r>
+            <w:r>
+              <w:rPr>
+                <w:rFonts w:ascii="Avenir Roman" w:hAnsi="Avenir Roman" w:cs="Open Sans"/>
+                <w:sz w:val="18"/>
+                <w:szCs w:val="18"/>
+              </w:rPr>
+              <w:t>Hibernate</w:t>
+            </w:r>
+            <w:r>
+              <w:rPr>
+                <w:rFonts w:ascii="Avenir Roman" w:hAnsi="Avenir Roman" w:cs="Open Sans"/>
+                <w:sz w:val="18"/>
+                <w:szCs w:val="18"/>
+              </w:rPr>
+              <w:t xml:space="preserve">  •  </w:t>
+            </w:r>
+            <w:proofErr w:type="spellStart"/>
+            <w:r>
+              <w:rPr>
+                <w:rFonts w:ascii="Avenir Roman" w:hAnsi="Avenir Roman" w:cs="Open Sans"/>
+                <w:sz w:val="18"/>
+                <w:szCs w:val="18"/>
+              </w:rPr>
+              <w:t>MyBatis</w:t>
+            </w:r>
+            <w:proofErr w:type="spellEnd"/>
+            <w:r>
+              <w:rPr>
+                <w:rFonts w:ascii="Avenir Roman" w:hAnsi="Avenir Roman" w:cs="Open Sans"/>
+                <w:sz w:val="18"/>
+                <w:szCs w:val="18"/>
+              </w:rPr>
+              <w:t xml:space="preserve"> 3 •  </w:t>
+            </w:r>
+            <w:r>
+              <w:rPr>
+                <w:rFonts w:ascii="Avenir Roman" w:hAnsi="Avenir Roman" w:cs="Open Sans"/>
+                <w:sz w:val="18"/>
+                <w:szCs w:val="18"/>
+              </w:rPr>
+              <w:t>MongoDB</w:t>
+            </w:r>
+            <w:r>
+              <w:rPr>
+                <w:rFonts w:ascii="Avenir Roman" w:hAnsi="Avenir Roman" w:cs="Open Sans"/>
+                <w:sz w:val="18"/>
+                <w:szCs w:val="18"/>
+              </w:rPr>
+              <w:t xml:space="preserve">  •  </w:t>
+            </w:r>
+            <w:r>
+              <w:rPr>
+                <w:rFonts w:ascii="Avenir Roman" w:hAnsi="Avenir Roman" w:cs="Open Sans"/>
+                <w:sz w:val="18"/>
+                <w:szCs w:val="18"/>
+              </w:rPr>
+              <w:t xml:space="preserve">Apache </w:t>
+            </w:r>
+            <w:proofErr w:type="spellStart"/>
+            <w:r>
+              <w:rPr>
+                <w:rFonts w:ascii="Avenir Roman" w:hAnsi="Avenir Roman" w:cs="Open Sans"/>
+                <w:sz w:val="18"/>
+                <w:szCs w:val="18"/>
+              </w:rPr>
+              <w:t>Solr</w:t>
+            </w:r>
+            <w:proofErr w:type="spellEnd"/>
+            <w:r>
+              <w:rPr>
+                <w:rFonts w:ascii="Avenir Roman" w:hAnsi="Avenir Roman" w:cs="Open Sans"/>
+                <w:sz w:val="18"/>
+                <w:szCs w:val="18"/>
+              </w:rPr>
+              <w:t xml:space="preserve">  •  </w:t>
+            </w:r>
+            <w:r>
+              <w:rPr>
+                <w:rFonts w:ascii="Avenir Roman" w:hAnsi="Avenir Roman" w:cs="Open Sans"/>
+                <w:sz w:val="18"/>
+                <w:szCs w:val="18"/>
+              </w:rPr>
+              <w:t>PostgreSQL</w:t>
+            </w:r>
+          </w:p>
+          <w:p>
+            <w:pPr>
+              <w:pStyle w:val="detailswbullets1"/>
+              <w:numPr>
+                <w:ilvl w:val="0"/>
+                <w:numId w:val="0"/>
+              </w:numPr>
+              <w:ind w:left="4"/>
+              <w:jc w:val="both"/>
+              <w:rPr>
+                <w:rFonts w:ascii="Avenir Roman" w:hAnsi="Avenir Roman" w:cs="Open Sans"/>
+                <w:sz w:val="18"/>
+                <w:szCs w:val="18"/>
+              </w:rPr>
+            </w:pPr>
+            <w:r>
+              <w:rPr>
+                <w:rFonts w:ascii="Avenir Roman" w:hAnsi="Avenir Roman" w:cs="Open Sans"/>
+                <w:b/>
+                <w:bCs/>
+                <w:sz w:val="18"/>
+                <w:szCs w:val="18"/>
+              </w:rPr>
+              <w:t>Methodologies:</w:t>
+            </w:r>
+            <w:r>
+              <w:rPr>
+                <w:rFonts w:ascii="Avenir Roman" w:hAnsi="Avenir Roman" w:cs="Open Sans"/>
+                <w:sz w:val="18"/>
+                <w:szCs w:val="18"/>
+              </w:rPr>
+              <w:t xml:space="preserve"> </w:t>
+            </w:r>
+            <w:proofErr w:type="gramStart"/>
+            <w:r>
+              <w:rPr>
+                <w:rFonts w:ascii="Avenir Roman" w:hAnsi="Avenir Roman" w:cs="Open Sans"/>
+                <w:sz w:val="18"/>
+                <w:szCs w:val="18"/>
+              </w:rPr>
+              <w:t>Agile</w:t>
+            </w:r>
+            <w:r>
+              <w:rPr>
+                <w:rFonts w:ascii="Avenir Roman" w:hAnsi="Avenir Roman" w:cs="Open Sans"/>
+                <w:sz w:val="18"/>
+                <w:szCs w:val="18"/>
+              </w:rPr>
+              <w:t xml:space="preserve">  •</w:t>
+            </w:r>
+            <w:proofErr w:type="gramEnd"/>
+            <w:r>
+              <w:rPr>
+                <w:rFonts w:ascii="Avenir Roman" w:hAnsi="Avenir Roman" w:cs="Open Sans"/>
+                <w:sz w:val="18"/>
+                <w:szCs w:val="18"/>
+              </w:rPr>
+              <w:t xml:space="preserve">  </w:t>
+            </w:r>
+            <w:r>
+              <w:rPr>
+                <w:rFonts w:ascii="Avenir Roman" w:hAnsi="Avenir Roman" w:cs="Open Sans"/>
+                <w:sz w:val="18"/>
+                <w:szCs w:val="18"/>
+              </w:rPr>
+              <w:t>Scrum</w:t>
+            </w:r>
+            <w:r>
+              <w:rPr>
+                <w:rFonts w:ascii="Avenir Roman" w:hAnsi="Avenir Roman" w:cs="Open Sans"/>
+                <w:sz w:val="18"/>
+                <w:szCs w:val="18"/>
+              </w:rPr>
+              <w:t xml:space="preserve">  •  </w:t>
+            </w:r>
+            <w:r>
+              <w:rPr>
+                <w:rFonts w:ascii="Avenir Roman" w:hAnsi="Avenir Roman" w:cs="Open Sans"/>
+                <w:sz w:val="18"/>
+                <w:szCs w:val="18"/>
+              </w:rPr>
+              <w:t>Kanban</w:t>
+            </w:r>
+          </w:p>
+          <w:p>
+            <w:pPr>
+              <w:pStyle w:val="detailswbullets1"/>
+              <w:numPr>
+                <w:ilvl w:val="0"/>
+                <w:numId w:val="0"/>
+              </w:numPr>
+              <w:jc w:val="both"/>
+              <w:rPr>
+                <w:rFonts w:ascii="Avenir Roman" w:hAnsi="Avenir Roman" w:cs="Open Sans"/>
+                <w:sz w:val="13"/>
+                <w:szCs w:val="13"/>
               </w:rPr>
             </w:pPr>
           </w:p>
@@ -7308,7 +7324,7 @@
 </file>
 
 <file path=customXml/itemProps1.xml><?xml version="1.0" encoding="utf-8"?>
-<ds:datastoreItem xmlns:ds="http://schemas.openxmlformats.org/officeDocument/2006/customXml" ds:itemID="{571EE341-961D-8047-AA59-43EA0F9A424A}">
+<ds:datastoreItem xmlns:ds="http://schemas.openxmlformats.org/officeDocument/2006/customXml" ds:itemID="{98238FEE-7E0C-4D41-B8DE-BB41FE70DFDF}">
   <ds:schemaRefs>
     <ds:schemaRef ds:uri="http://schemas.openxmlformats.org/officeDocument/2006/bibliography"/>
   </ds:schemaRefs>

</xml_diff>

<commit_message>
Highlight awards in main job experience instead of awards section
Moved awards to a more prominent position at the top of the resume to
highlight achievements at start of the resume. Not sure how I feel about
it so I'm gonna ask Rachelle for her input - it may make the first
section too busy with 9 bullet points
</commit_message>
<xml_diff>
--- a/resume.docx
+++ b/resume.docx
@@ -585,6 +585,183 @@
                 <w:szCs w:val="18"/>
               </w:rPr>
             </w:pPr>
+            <w:bookmarkStart w:id="2" w:name="_GoBack"/>
+            <w:bookmarkEnd w:id="2"/>
+            <w:r>
+              <w:rPr>
+                <w:rFonts w:ascii="Avenir Roman" w:hAnsi="Avenir Roman" w:cs="Open Sans"/>
+                <w:b/>
+                <w:bCs/>
+                <w:sz w:val="18"/>
+                <w:szCs w:val="18"/>
+              </w:rPr>
+              <w:t>Treehouse Hackathon Winner:</w:t>
+            </w:r>
+            <w:r>
+              <w:rPr>
+                <w:rFonts w:ascii="Avenir Roman" w:hAnsi="Avenir Roman" w:cs="Open Sans"/>
+                <w:bCs/>
+                <w:sz w:val="18"/>
+                <w:szCs w:val="18"/>
+              </w:rPr>
+              <w:t xml:space="preserve"> </w:t>
+            </w:r>
+            <w:r>
+              <w:rPr>
+                <w:rFonts w:ascii="Avenir Roman" w:hAnsi="Avenir Roman" w:cs="Open Sans"/>
+                <w:bCs/>
+                <w:sz w:val="17"/>
+                <w:szCs w:val="17"/>
+              </w:rPr>
+              <w:t>1</w:t>
+            </w:r>
+            <w:r>
+              <w:rPr>
+                <w:rFonts w:ascii="Avenir Roman" w:hAnsi="Avenir Roman" w:cs="Open Sans"/>
+                <w:bCs/>
+                <w:sz w:val="17"/>
+                <w:szCs w:val="17"/>
+                <w:vertAlign w:val="superscript"/>
+              </w:rPr>
+              <w:t>st</w:t>
+            </w:r>
+            <w:r>
+              <w:rPr>
+                <w:rFonts w:ascii="Avenir Roman" w:hAnsi="Avenir Roman" w:cs="Open Sans"/>
+                <w:bCs/>
+                <w:sz w:val="17"/>
+                <w:szCs w:val="17"/>
+              </w:rPr>
+              <w:t xml:space="preserve"> in US; 2</w:t>
+            </w:r>
+            <w:r>
+              <w:rPr>
+                <w:rFonts w:ascii="Avenir Roman" w:hAnsi="Avenir Roman" w:cs="Open Sans"/>
+                <w:bCs/>
+                <w:sz w:val="17"/>
+                <w:szCs w:val="17"/>
+                <w:vertAlign w:val="superscript"/>
+              </w:rPr>
+              <w:t>nd</w:t>
+            </w:r>
+            <w:r>
+              <w:rPr>
+                <w:rFonts w:ascii="Avenir Roman" w:hAnsi="Avenir Roman" w:cs="Open Sans"/>
+                <w:bCs/>
+                <w:sz w:val="17"/>
+                <w:szCs w:val="17"/>
+              </w:rPr>
+              <w:t xml:space="preserve"> place globally in Treehouse learning hackathon against 72 DTLPs across 14 countries</w:t>
+            </w:r>
+          </w:p>
+          <w:p>
+            <w:pPr>
+              <w:pStyle w:val="detailswbullets1"/>
+              <w:numPr>
+                <w:ilvl w:val="0"/>
+                <w:numId w:val="3"/>
+              </w:numPr>
+              <w:ind w:left="192" w:hanging="192"/>
+              <w:rPr>
+                <w:rFonts w:ascii="Avenir Roman" w:hAnsi="Avenir Roman" w:cs="Open Sans"/>
+                <w:b/>
+                <w:bCs/>
+                <w:sz w:val="18"/>
+                <w:szCs w:val="18"/>
+              </w:rPr>
+            </w:pPr>
+            <w:r>
+              <w:rPr>
+                <w:rFonts w:ascii="Avenir Roman" w:hAnsi="Avenir Roman" w:cs="Open Sans"/>
+                <w:b/>
+                <w:sz w:val="18"/>
+                <w:szCs w:val="18"/>
+              </w:rPr>
+              <w:t xml:space="preserve">2x “Above &amp; Beyond” Winner: </w:t>
+            </w:r>
+            <w:r>
+              <w:rPr>
+                <w:rFonts w:ascii="Avenir Roman" w:hAnsi="Avenir Roman" w:cs="Open Sans"/>
+                <w:sz w:val="17"/>
+                <w:szCs w:val="17"/>
+              </w:rPr>
+              <w:t>Hundreds of dollars in gift cards given for going “Above &amp; Beyond” what is required</w:t>
+            </w:r>
+          </w:p>
+          <w:p>
+            <w:pPr>
+              <w:pStyle w:val="detailswbullets1"/>
+              <w:numPr>
+                <w:ilvl w:val="0"/>
+                <w:numId w:val="3"/>
+              </w:numPr>
+              <w:ind w:left="192" w:hanging="192"/>
+              <w:rPr>
+                <w:rFonts w:ascii="Avenir Roman" w:hAnsi="Avenir Roman" w:cs="Open Sans"/>
+                <w:b/>
+                <w:bCs/>
+                <w:sz w:val="18"/>
+                <w:szCs w:val="18"/>
+              </w:rPr>
+            </w:pPr>
+            <w:r>
+              <w:rPr>
+                <w:rFonts w:ascii="Avenir Roman" w:hAnsi="Avenir Roman" w:cs="Open Sans"/>
+                <w:b/>
+                <w:bCs/>
+                <w:sz w:val="18"/>
+                <w:szCs w:val="18"/>
+              </w:rPr>
+              <w:t>Nominated “Best Digital Technology Program member”:</w:t>
+            </w:r>
+            <w:r>
+              <w:rPr>
+                <w:rFonts w:ascii="Avenir Roman" w:hAnsi="Avenir Roman" w:cs="Open Sans"/>
+              </w:rPr>
+              <w:t xml:space="preserve"> </w:t>
+            </w:r>
+            <w:r>
+              <w:rPr>
+                <w:rFonts w:ascii="Avenir Roman" w:hAnsi="Avenir Roman" w:cs="Open Sans"/>
+                <w:sz w:val="17"/>
+                <w:szCs w:val="17"/>
+              </w:rPr>
+              <w:t>4</w:t>
+            </w:r>
+            <w:r>
+              <w:rPr>
+                <w:rFonts w:ascii="Avenir Roman" w:hAnsi="Avenir Roman" w:cs="Open Sans"/>
+                <w:sz w:val="17"/>
+                <w:szCs w:val="17"/>
+                <w:vertAlign w:val="superscript"/>
+              </w:rPr>
+              <w:t>th</w:t>
+            </w:r>
+            <w:r>
+              <w:rPr>
+                <w:rFonts w:ascii="Avenir Roman" w:hAnsi="Avenir Roman" w:cs="Open Sans"/>
+                <w:sz w:val="17"/>
+                <w:szCs w:val="17"/>
+              </w:rPr>
+              <w:t xml:space="preserve"> out of 47 program members</w:t>
+            </w:r>
+          </w:p>
+          <w:p>
+            <w:pPr>
+              <w:pStyle w:val="detailswbullets1"/>
+              <w:numPr>
+                <w:ilvl w:val="0"/>
+                <w:numId w:val="3"/>
+              </w:numPr>
+              <w:ind w:left="192" w:hanging="192"/>
+              <w:rPr>
+                <w:rFonts w:ascii="Avenir Roman" w:hAnsi="Avenir Roman" w:cs="Open Sans"/>
+                <w:b/>
+                <w:bCs/>
+                <w:sz w:val="18"/>
+                <w:szCs w:val="18"/>
+              </w:rPr>
+            </w:pPr>
             <w:r>
               <w:rPr>
                 <w:rFonts w:ascii="Avenir Roman" w:eastAsia="Times New Roman" w:hAnsi="Avenir Roman" w:cs="Open Sans"/>
@@ -928,8 +1105,8 @@
                 <w:szCs w:val="20"/>
               </w:rPr>
             </w:pPr>
-            <w:bookmarkStart w:id="2" w:name="_Hlk529961858"/>
-            <w:bookmarkStart w:id="3" w:name="_Hlk513899332"/>
+            <w:bookmarkStart w:id="3" w:name="_Hlk529961858"/>
+            <w:bookmarkStart w:id="4" w:name="_Hlk513899332"/>
             <w:r>
               <w:rPr>
                 <w:rFonts w:ascii="Avenir Roman" w:hAnsi="Avenir Roman" w:cs="Open Sans"/>
@@ -981,7 +1158,7 @@
                 <w:szCs w:val="20"/>
               </w:rPr>
             </w:pPr>
-            <w:bookmarkStart w:id="4" w:name="_Hlk529961965"/>
+            <w:bookmarkStart w:id="5" w:name="_Hlk529961965"/>
             <w:r>
               <w:rPr>
                 <w:rFonts w:ascii="Avenir Roman" w:hAnsi="Avenir Roman" w:cs="Open Sans"/>
@@ -992,7 +1169,7 @@
               </w:rPr>
               <w:t>Software Engineering Internship</w:t>
             </w:r>
-            <w:bookmarkEnd w:id="4"/>
+            <w:bookmarkEnd w:id="5"/>
           </w:p>
         </w:tc>
         <w:tc>
@@ -1028,7 +1205,7 @@
           </w:p>
         </w:tc>
       </w:tr>
-      <w:bookmarkEnd w:id="2"/>
+      <w:bookmarkEnd w:id="3"/>
       <w:tr>
         <w:trPr>
           <w:cantSplit/>
@@ -1115,7 +1292,7 @@
           </w:p>
         </w:tc>
       </w:tr>
-      <w:bookmarkEnd w:id="3"/>
+      <w:bookmarkEnd w:id="4"/>
       <w:tr>
         <w:trPr>
           <w:gridAfter w:val="1"/>
@@ -1518,7 +1695,7 @@
                 <w:u w:val="single"/>
               </w:rPr>
             </w:pPr>
-            <w:bookmarkStart w:id="5" w:name="_Hlk529909030"/>
+            <w:bookmarkStart w:id="6" w:name="_Hlk529909030"/>
             <w:r>
               <w:rPr>
                 <w:rFonts w:ascii="Avenir Roman" w:hAnsi="Avenir Roman" w:cs="Open Sans"/>
@@ -1530,7 +1707,7 @@
               </w:rPr>
               <w:t>EDUCATION</w:t>
             </w:r>
-            <w:bookmarkEnd w:id="5"/>
+            <w:bookmarkEnd w:id="6"/>
           </w:p>
         </w:tc>
       </w:tr>
@@ -1596,7 +1773,7 @@
                 <w:szCs w:val="20"/>
               </w:rPr>
             </w:pPr>
-            <w:bookmarkStart w:id="6" w:name="_Hlk513902339"/>
+            <w:bookmarkStart w:id="7" w:name="_Hlk513902339"/>
             <w:r>
               <w:rPr>
                 <w:rFonts w:ascii="Avenir Roman" w:hAnsi="Avenir Roman" w:cs="Open Sans"/>
@@ -1708,7 +1885,7 @@
                 <w:szCs w:val="19"/>
               </w:rPr>
             </w:pPr>
-            <w:bookmarkStart w:id="7" w:name="_Hlk529973742"/>
+            <w:bookmarkStart w:id="8" w:name="_Hlk529973742"/>
             <w:r>
               <w:rPr>
                 <w:rFonts w:ascii="Avenir Roman" w:eastAsia="Times New Roman" w:hAnsi="Avenir Roman" w:cs="Open Sans"/>
@@ -1720,7 +1897,7 @@
               <w:t>Computer Science with Artificial Intelligence concentration</w:t>
             </w:r>
           </w:p>
-          <w:bookmarkEnd w:id="7"/>
+          <w:bookmarkEnd w:id="8"/>
           <w:p>
             <w:pPr>
               <w:pStyle w:val="detailswbullets1"/>
@@ -1836,7 +2013,7 @@
           </w:p>
         </w:tc>
       </w:tr>
-      <w:bookmarkEnd w:id="6"/>
+      <w:bookmarkEnd w:id="7"/>
       <w:tr>
         <w:trPr>
           <w:gridAfter w:val="1"/>
@@ -1902,9 +2079,9 @@
                 <w:szCs w:val="20"/>
               </w:rPr>
             </w:pPr>
-            <w:bookmarkStart w:id="8" w:name="_Hlk513902597"/>
-            <w:bookmarkStart w:id="9" w:name="_Hlk513900702"/>
-            <w:bookmarkStart w:id="10" w:name="_Hlk513900739"/>
+            <w:bookmarkStart w:id="9" w:name="_Hlk513902597"/>
+            <w:bookmarkStart w:id="10" w:name="_Hlk513900702"/>
+            <w:bookmarkStart w:id="11" w:name="_Hlk513900739"/>
             <w:r>
               <w:rPr>
                 <w:rFonts w:ascii="Avenir Roman" w:hAnsi="Avenir Roman" w:cs="Open Sans"/>
@@ -2056,8 +2233,8 @@
                 <w:szCs w:val="19"/>
               </w:rPr>
             </w:pPr>
-            <w:bookmarkStart w:id="11" w:name="_Hlk529909211"/>
-            <w:bookmarkEnd w:id="8"/>
+            <w:bookmarkStart w:id="12" w:name="_Hlk529909211"/>
+            <w:bookmarkEnd w:id="9"/>
             <w:r>
               <w:rPr>
                 <w:rFonts w:ascii="Avenir Roman" w:eastAsia="Times New Roman" w:hAnsi="Avenir Roman" w:cs="Open Sans"/>
@@ -2120,7 +2297,7 @@
               </w:rPr>
               <w:t>Advanced C++; Algorithm Design; Data Structures; Object-Oriented Programming</w:t>
             </w:r>
-            <w:bookmarkEnd w:id="11"/>
+            <w:bookmarkEnd w:id="12"/>
           </w:p>
           <w:p>
             <w:pPr>
@@ -2255,8 +2432,8 @@
           </w:p>
         </w:tc>
       </w:tr>
-      <w:bookmarkEnd w:id="9"/>
       <w:bookmarkEnd w:id="10"/>
+      <w:bookmarkEnd w:id="11"/>
       <w:tr>
         <w:trPr>
           <w:gridAfter w:val="1"/>
@@ -2376,7 +2553,7 @@
                 <w:szCs w:val="18"/>
               </w:rPr>
             </w:pPr>
-            <w:bookmarkStart w:id="12" w:name="_Hlk529961047"/>
+            <w:bookmarkStart w:id="13" w:name="_Hlk529961047"/>
             <w:r>
               <w:rPr>
                 <w:rFonts w:ascii="Avenir Roman" w:hAnsi="Avenir Roman" w:cs="Open Sans"/>
@@ -2395,7 +2572,7 @@
               </w:rPr>
               <w:t xml:space="preserve"> Chrome extension helping language learners increase passive study time by swapping words on webpage into their target language</w:t>
             </w:r>
-            <w:bookmarkEnd w:id="12"/>
+            <w:bookmarkEnd w:id="13"/>
             <w:r>
               <w:rPr>
                 <w:rFonts w:ascii="Avenir Roman" w:hAnsi="Avenir Roman" w:cs="Open Sans"/>
@@ -2412,8 +2589,6 @@
               </w:rPr>
               <w:t xml:space="preserve"> from popular Duolingo application</w:t>
             </w:r>
-            <w:bookmarkStart w:id="13" w:name="_GoBack"/>
-            <w:bookmarkEnd w:id="13"/>
           </w:p>
           <w:p>
             <w:pPr>
@@ -2707,207 +2882,6 @@
               <w:right w:val="nil"/>
             </w:tcBorders>
           </w:tcPr>
-          <w:p>
-            <w:pPr>
-              <w:spacing w:line="276" w:lineRule="auto"/>
-              <w:rPr>
-                <w:rFonts w:ascii="Avenir Roman" w:hAnsi="Avenir Roman" w:cs="Open Sans"/>
-                <w:sz w:val="17"/>
-                <w:szCs w:val="17"/>
-              </w:rPr>
-            </w:pPr>
-            <w:r>
-              <w:rPr>
-                <w:rFonts w:ascii="Avenir Roman" w:hAnsi="Avenir Roman" w:cs="Open Sans"/>
-                <w:b/>
-                <w:bCs/>
-                <w:sz w:val="18"/>
-                <w:szCs w:val="18"/>
-              </w:rPr>
-              <w:t>Treehouse Hackathon Winner</w:t>
-            </w:r>
-            <w:r>
-              <w:rPr>
-                <w:rFonts w:ascii="Avenir Roman" w:hAnsi="Avenir Roman" w:cs="Open Sans"/>
-                <w:b/>
-                <w:bCs/>
-                <w:sz w:val="18"/>
-                <w:szCs w:val="18"/>
-              </w:rPr>
-              <w:t>:</w:t>
-            </w:r>
-            <w:r>
-              <w:rPr>
-                <w:rFonts w:ascii="Avenir Roman" w:hAnsi="Avenir Roman" w:cs="Open Sans"/>
-                <w:bCs/>
-                <w:sz w:val="18"/>
-                <w:szCs w:val="18"/>
-              </w:rPr>
-              <w:t xml:space="preserve"> </w:t>
-            </w:r>
-            <w:r>
-              <w:rPr>
-                <w:rFonts w:ascii="Avenir Roman" w:hAnsi="Avenir Roman" w:cs="Open Sans"/>
-                <w:bCs/>
-                <w:sz w:val="17"/>
-                <w:szCs w:val="17"/>
-              </w:rPr>
-              <w:t>1</w:t>
-            </w:r>
-            <w:r>
-              <w:rPr>
-                <w:rFonts w:ascii="Avenir Roman" w:hAnsi="Avenir Roman" w:cs="Open Sans"/>
-                <w:bCs/>
-                <w:sz w:val="17"/>
-                <w:szCs w:val="17"/>
-                <w:vertAlign w:val="superscript"/>
-              </w:rPr>
-              <w:t>st</w:t>
-            </w:r>
-            <w:r>
-              <w:rPr>
-                <w:rFonts w:ascii="Avenir Roman" w:hAnsi="Avenir Roman" w:cs="Open Sans"/>
-                <w:bCs/>
-                <w:sz w:val="17"/>
-                <w:szCs w:val="17"/>
-              </w:rPr>
-              <w:t xml:space="preserve"> in US; 2</w:t>
-            </w:r>
-            <w:r>
-              <w:rPr>
-                <w:rFonts w:ascii="Avenir Roman" w:hAnsi="Avenir Roman" w:cs="Open Sans"/>
-                <w:bCs/>
-                <w:sz w:val="17"/>
-                <w:szCs w:val="17"/>
-                <w:vertAlign w:val="superscript"/>
-              </w:rPr>
-              <w:t>nd</w:t>
-            </w:r>
-            <w:r>
-              <w:rPr>
-                <w:rFonts w:ascii="Avenir Roman" w:hAnsi="Avenir Roman" w:cs="Open Sans"/>
-                <w:bCs/>
-                <w:sz w:val="17"/>
-                <w:szCs w:val="17"/>
-              </w:rPr>
-              <w:t xml:space="preserve"> place globally in Treehouse learning </w:t>
-            </w:r>
-            <w:r>
-              <w:rPr>
-                <w:rFonts w:ascii="Avenir Roman" w:hAnsi="Avenir Roman" w:cs="Open Sans"/>
-                <w:bCs/>
-                <w:sz w:val="17"/>
-                <w:szCs w:val="17"/>
-              </w:rPr>
-              <w:t>hackathon</w:t>
-            </w:r>
-            <w:r>
-              <w:rPr>
-                <w:rFonts w:ascii="Avenir Roman" w:hAnsi="Avenir Roman" w:cs="Open Sans"/>
-                <w:bCs/>
-                <w:sz w:val="17"/>
-                <w:szCs w:val="17"/>
-              </w:rPr>
-              <w:t xml:space="preserve"> against 72 </w:t>
-            </w:r>
-            <w:r>
-              <w:rPr>
-                <w:rFonts w:ascii="Avenir Roman" w:hAnsi="Avenir Roman" w:cs="Open Sans"/>
-                <w:bCs/>
-                <w:sz w:val="17"/>
-                <w:szCs w:val="17"/>
-              </w:rPr>
-              <w:t xml:space="preserve">DTLPs </w:t>
-            </w:r>
-            <w:r>
-              <w:rPr>
-                <w:rFonts w:ascii="Avenir Roman" w:hAnsi="Avenir Roman" w:cs="Open Sans"/>
-                <w:bCs/>
-                <w:sz w:val="17"/>
-                <w:szCs w:val="17"/>
-              </w:rPr>
-              <w:t>across 14 countries</w:t>
-            </w:r>
-          </w:p>
-          <w:p>
-            <w:pPr>
-              <w:spacing w:line="276" w:lineRule="auto"/>
-              <w:rPr>
-                <w:rFonts w:ascii="Avenir Roman" w:hAnsi="Avenir Roman" w:cs="Open Sans"/>
-                <w:b/>
-                <w:sz w:val="17"/>
-                <w:szCs w:val="17"/>
-              </w:rPr>
-            </w:pPr>
-            <w:r>
-              <w:rPr>
-                <w:rFonts w:ascii="Avenir Roman" w:hAnsi="Avenir Roman" w:cs="Open Sans"/>
-                <w:b/>
-                <w:sz w:val="18"/>
-                <w:szCs w:val="18"/>
-              </w:rPr>
-              <w:t xml:space="preserve">2x “Above &amp; Beyond” Winner: </w:t>
-            </w:r>
-            <w:r>
-              <w:rPr>
-                <w:rFonts w:ascii="Avenir Roman" w:hAnsi="Avenir Roman" w:cs="Open Sans"/>
-                <w:sz w:val="17"/>
-                <w:szCs w:val="17"/>
-              </w:rPr>
-              <w:t>Hundreds of dollars in gift cards given for going “Above &amp; Beyond” what is required</w:t>
-            </w:r>
-          </w:p>
-          <w:p>
-            <w:pPr>
-              <w:spacing w:line="276" w:lineRule="auto"/>
-              <w:rPr>
-                <w:rFonts w:ascii="Avenir Roman" w:hAnsi="Avenir Roman" w:cs="Open Sans"/>
-                <w:sz w:val="17"/>
-                <w:szCs w:val="17"/>
-              </w:rPr>
-            </w:pPr>
-            <w:r>
-              <w:rPr>
-                <w:rFonts w:ascii="Avenir Roman" w:hAnsi="Avenir Roman" w:cs="Open Sans"/>
-                <w:b/>
-                <w:bCs/>
-                <w:sz w:val="18"/>
-                <w:szCs w:val="18"/>
-              </w:rPr>
-              <w:t>Nominated “Best Digital Technology Program member”:</w:t>
-            </w:r>
-            <w:r>
-              <w:rPr>
-                <w:rFonts w:ascii="Avenir Roman" w:hAnsi="Avenir Roman" w:cs="Open Sans"/>
-              </w:rPr>
-              <w:t xml:space="preserve"> </w:t>
-            </w:r>
-            <w:r>
-              <w:rPr>
-                <w:rFonts w:ascii="Avenir Roman" w:hAnsi="Avenir Roman" w:cs="Open Sans"/>
-                <w:sz w:val="17"/>
-                <w:szCs w:val="17"/>
-              </w:rPr>
-              <w:t>4</w:t>
-            </w:r>
-            <w:r>
-              <w:rPr>
-                <w:rFonts w:ascii="Avenir Roman" w:hAnsi="Avenir Roman" w:cs="Open Sans"/>
-                <w:sz w:val="17"/>
-                <w:szCs w:val="17"/>
-                <w:vertAlign w:val="superscript"/>
-              </w:rPr>
-              <w:t>th</w:t>
-            </w:r>
-            <w:r>
-              <w:rPr>
-                <w:rFonts w:ascii="Avenir Roman" w:hAnsi="Avenir Roman" w:cs="Open Sans"/>
-                <w:sz w:val="17"/>
-                <w:szCs w:val="17"/>
-              </w:rPr>
-              <w:t xml:space="preserve"> out of 47 program members</w:t>
-            </w:r>
-          </w:p>
           <w:p>
             <w:pPr>
               <w:spacing w:line="276" w:lineRule="auto"/>
@@ -7324,7 +7298,7 @@
 </file>
 
 <file path=customXml/itemProps1.xml><?xml version="1.0" encoding="utf-8"?>
-<ds:datastoreItem xmlns:ds="http://schemas.openxmlformats.org/officeDocument/2006/customXml" ds:itemID="{2EC4FC37-6153-EB4E-94FC-B763D354D55A}">
+<ds:datastoreItem xmlns:ds="http://schemas.openxmlformats.org/officeDocument/2006/customXml" ds:itemID="{FF63E042-141E-0E43-974E-F247DF9E6983}">
   <ds:schemaRefs>
     <ds:schemaRef ds:uri="http://schemas.openxmlformats.org/officeDocument/2006/bibliography"/>
   </ds:schemaRefs>

</xml_diff>

<commit_message>
Revert to keeping award/recognition in that section not job experience
</commit_message>
<xml_diff>
--- a/resume.docx
+++ b/resume.docx
@@ -585,183 +585,6 @@
                 <w:szCs w:val="18"/>
               </w:rPr>
             </w:pPr>
-            <w:bookmarkStart w:id="2" w:name="_GoBack"/>
-            <w:bookmarkEnd w:id="2"/>
-            <w:r>
-              <w:rPr>
-                <w:rFonts w:ascii="Avenir Roman" w:hAnsi="Avenir Roman" w:cs="Open Sans"/>
-                <w:b/>
-                <w:bCs/>
-                <w:sz w:val="18"/>
-                <w:szCs w:val="18"/>
-              </w:rPr>
-              <w:t>Treehouse Hackathon Winner:</w:t>
-            </w:r>
-            <w:r>
-              <w:rPr>
-                <w:rFonts w:ascii="Avenir Roman" w:hAnsi="Avenir Roman" w:cs="Open Sans"/>
-                <w:bCs/>
-                <w:sz w:val="18"/>
-                <w:szCs w:val="18"/>
-              </w:rPr>
-              <w:t xml:space="preserve"> </w:t>
-            </w:r>
-            <w:r>
-              <w:rPr>
-                <w:rFonts w:ascii="Avenir Roman" w:hAnsi="Avenir Roman" w:cs="Open Sans"/>
-                <w:bCs/>
-                <w:sz w:val="17"/>
-                <w:szCs w:val="17"/>
-              </w:rPr>
-              <w:t>1</w:t>
-            </w:r>
-            <w:r>
-              <w:rPr>
-                <w:rFonts w:ascii="Avenir Roman" w:hAnsi="Avenir Roman" w:cs="Open Sans"/>
-                <w:bCs/>
-                <w:sz w:val="17"/>
-                <w:szCs w:val="17"/>
-                <w:vertAlign w:val="superscript"/>
-              </w:rPr>
-              <w:t>st</w:t>
-            </w:r>
-            <w:r>
-              <w:rPr>
-                <w:rFonts w:ascii="Avenir Roman" w:hAnsi="Avenir Roman" w:cs="Open Sans"/>
-                <w:bCs/>
-                <w:sz w:val="17"/>
-                <w:szCs w:val="17"/>
-              </w:rPr>
-              <w:t xml:space="preserve"> in US; 2</w:t>
-            </w:r>
-            <w:r>
-              <w:rPr>
-                <w:rFonts w:ascii="Avenir Roman" w:hAnsi="Avenir Roman" w:cs="Open Sans"/>
-                <w:bCs/>
-                <w:sz w:val="17"/>
-                <w:szCs w:val="17"/>
-                <w:vertAlign w:val="superscript"/>
-              </w:rPr>
-              <w:t>nd</w:t>
-            </w:r>
-            <w:r>
-              <w:rPr>
-                <w:rFonts w:ascii="Avenir Roman" w:hAnsi="Avenir Roman" w:cs="Open Sans"/>
-                <w:bCs/>
-                <w:sz w:val="17"/>
-                <w:szCs w:val="17"/>
-              </w:rPr>
-              <w:t xml:space="preserve"> place globally in Treehouse learning hackathon against 72 DTLPs across 14 countries</w:t>
-            </w:r>
-          </w:p>
-          <w:p>
-            <w:pPr>
-              <w:pStyle w:val="detailswbullets1"/>
-              <w:numPr>
-                <w:ilvl w:val="0"/>
-                <w:numId w:val="3"/>
-              </w:numPr>
-              <w:ind w:left="192" w:hanging="192"/>
-              <w:rPr>
-                <w:rFonts w:ascii="Avenir Roman" w:hAnsi="Avenir Roman" w:cs="Open Sans"/>
-                <w:b/>
-                <w:bCs/>
-                <w:sz w:val="18"/>
-                <w:szCs w:val="18"/>
-              </w:rPr>
-            </w:pPr>
-            <w:r>
-              <w:rPr>
-                <w:rFonts w:ascii="Avenir Roman" w:hAnsi="Avenir Roman" w:cs="Open Sans"/>
-                <w:b/>
-                <w:sz w:val="18"/>
-                <w:szCs w:val="18"/>
-              </w:rPr>
-              <w:t xml:space="preserve">2x “Above &amp; Beyond” Winner: </w:t>
-            </w:r>
-            <w:r>
-              <w:rPr>
-                <w:rFonts w:ascii="Avenir Roman" w:hAnsi="Avenir Roman" w:cs="Open Sans"/>
-                <w:sz w:val="17"/>
-                <w:szCs w:val="17"/>
-              </w:rPr>
-              <w:t>Hundreds of dollars in gift cards given for going “Above &amp; Beyond” what is required</w:t>
-            </w:r>
-          </w:p>
-          <w:p>
-            <w:pPr>
-              <w:pStyle w:val="detailswbullets1"/>
-              <w:numPr>
-                <w:ilvl w:val="0"/>
-                <w:numId w:val="3"/>
-              </w:numPr>
-              <w:ind w:left="192" w:hanging="192"/>
-              <w:rPr>
-                <w:rFonts w:ascii="Avenir Roman" w:hAnsi="Avenir Roman" w:cs="Open Sans"/>
-                <w:b/>
-                <w:bCs/>
-                <w:sz w:val="18"/>
-                <w:szCs w:val="18"/>
-              </w:rPr>
-            </w:pPr>
-            <w:r>
-              <w:rPr>
-                <w:rFonts w:ascii="Avenir Roman" w:hAnsi="Avenir Roman" w:cs="Open Sans"/>
-                <w:b/>
-                <w:bCs/>
-                <w:sz w:val="18"/>
-                <w:szCs w:val="18"/>
-              </w:rPr>
-              <w:t>Nominated “Best Digital Technology Program member”:</w:t>
-            </w:r>
-            <w:r>
-              <w:rPr>
-                <w:rFonts w:ascii="Avenir Roman" w:hAnsi="Avenir Roman" w:cs="Open Sans"/>
-              </w:rPr>
-              <w:t xml:space="preserve"> </w:t>
-            </w:r>
-            <w:r>
-              <w:rPr>
-                <w:rFonts w:ascii="Avenir Roman" w:hAnsi="Avenir Roman" w:cs="Open Sans"/>
-                <w:sz w:val="17"/>
-                <w:szCs w:val="17"/>
-              </w:rPr>
-              <w:t>4</w:t>
-            </w:r>
-            <w:r>
-              <w:rPr>
-                <w:rFonts w:ascii="Avenir Roman" w:hAnsi="Avenir Roman" w:cs="Open Sans"/>
-                <w:sz w:val="17"/>
-                <w:szCs w:val="17"/>
-                <w:vertAlign w:val="superscript"/>
-              </w:rPr>
-              <w:t>th</w:t>
-            </w:r>
-            <w:r>
-              <w:rPr>
-                <w:rFonts w:ascii="Avenir Roman" w:hAnsi="Avenir Roman" w:cs="Open Sans"/>
-                <w:sz w:val="17"/>
-                <w:szCs w:val="17"/>
-              </w:rPr>
-              <w:t xml:space="preserve"> out of 47 program members</w:t>
-            </w:r>
-          </w:p>
-          <w:p>
-            <w:pPr>
-              <w:pStyle w:val="detailswbullets1"/>
-              <w:numPr>
-                <w:ilvl w:val="0"/>
-                <w:numId w:val="3"/>
-              </w:numPr>
-              <w:ind w:left="192" w:hanging="192"/>
-              <w:rPr>
-                <w:rFonts w:ascii="Avenir Roman" w:hAnsi="Avenir Roman" w:cs="Open Sans"/>
-                <w:b/>
-                <w:bCs/>
-                <w:sz w:val="18"/>
-                <w:szCs w:val="18"/>
-              </w:rPr>
-            </w:pPr>
             <w:r>
               <w:rPr>
                 <w:rFonts w:ascii="Avenir Roman" w:eastAsia="Times New Roman" w:hAnsi="Avenir Roman" w:cs="Open Sans"/>
@@ -1105,8 +928,8 @@
                 <w:szCs w:val="20"/>
               </w:rPr>
             </w:pPr>
-            <w:bookmarkStart w:id="3" w:name="_Hlk529961858"/>
-            <w:bookmarkStart w:id="4" w:name="_Hlk513899332"/>
+            <w:bookmarkStart w:id="2" w:name="_Hlk529961858"/>
+            <w:bookmarkStart w:id="3" w:name="_Hlk513899332"/>
             <w:r>
               <w:rPr>
                 <w:rFonts w:ascii="Avenir Roman" w:hAnsi="Avenir Roman" w:cs="Open Sans"/>
@@ -1158,7 +981,7 @@
                 <w:szCs w:val="20"/>
               </w:rPr>
             </w:pPr>
-            <w:bookmarkStart w:id="5" w:name="_Hlk529961965"/>
+            <w:bookmarkStart w:id="4" w:name="_Hlk529961965"/>
             <w:r>
               <w:rPr>
                 <w:rFonts w:ascii="Avenir Roman" w:hAnsi="Avenir Roman" w:cs="Open Sans"/>
@@ -1169,7 +992,7 @@
               </w:rPr>
               <w:t>Software Engineering Internship</w:t>
             </w:r>
-            <w:bookmarkEnd w:id="5"/>
+            <w:bookmarkEnd w:id="4"/>
           </w:p>
         </w:tc>
         <w:tc>
@@ -1205,7 +1028,7 @@
           </w:p>
         </w:tc>
       </w:tr>
-      <w:bookmarkEnd w:id="3"/>
+      <w:bookmarkEnd w:id="2"/>
       <w:tr>
         <w:trPr>
           <w:cantSplit/>
@@ -1292,7 +1115,7 @@
           </w:p>
         </w:tc>
       </w:tr>
-      <w:bookmarkEnd w:id="4"/>
+      <w:bookmarkEnd w:id="3"/>
       <w:tr>
         <w:trPr>
           <w:gridAfter w:val="1"/>
@@ -1695,7 +1518,7 @@
                 <w:u w:val="single"/>
               </w:rPr>
             </w:pPr>
-            <w:bookmarkStart w:id="6" w:name="_Hlk529909030"/>
+            <w:bookmarkStart w:id="5" w:name="_Hlk529909030"/>
             <w:r>
               <w:rPr>
                 <w:rFonts w:ascii="Avenir Roman" w:hAnsi="Avenir Roman" w:cs="Open Sans"/>
@@ -1707,7 +1530,7 @@
               </w:rPr>
               <w:t>EDUCATION</w:t>
             </w:r>
-            <w:bookmarkEnd w:id="6"/>
+            <w:bookmarkEnd w:id="5"/>
           </w:p>
         </w:tc>
       </w:tr>
@@ -1773,7 +1596,7 @@
                 <w:szCs w:val="20"/>
               </w:rPr>
             </w:pPr>
-            <w:bookmarkStart w:id="7" w:name="_Hlk513902339"/>
+            <w:bookmarkStart w:id="6" w:name="_Hlk513902339"/>
             <w:r>
               <w:rPr>
                 <w:rFonts w:ascii="Avenir Roman" w:hAnsi="Avenir Roman" w:cs="Open Sans"/>
@@ -1885,7 +1708,7 @@
                 <w:szCs w:val="19"/>
               </w:rPr>
             </w:pPr>
-            <w:bookmarkStart w:id="8" w:name="_Hlk529973742"/>
+            <w:bookmarkStart w:id="7" w:name="_Hlk529973742"/>
             <w:r>
               <w:rPr>
                 <w:rFonts w:ascii="Avenir Roman" w:eastAsia="Times New Roman" w:hAnsi="Avenir Roman" w:cs="Open Sans"/>
@@ -1897,7 +1720,7 @@
               <w:t>Computer Science with Artificial Intelligence concentration</w:t>
             </w:r>
           </w:p>
-          <w:bookmarkEnd w:id="8"/>
+          <w:bookmarkEnd w:id="7"/>
           <w:p>
             <w:pPr>
               <w:pStyle w:val="detailswbullets1"/>
@@ -2013,7 +1836,7 @@
           </w:p>
         </w:tc>
       </w:tr>
-      <w:bookmarkEnd w:id="7"/>
+      <w:bookmarkEnd w:id="6"/>
       <w:tr>
         <w:trPr>
           <w:gridAfter w:val="1"/>
@@ -2079,9 +1902,9 @@
                 <w:szCs w:val="20"/>
               </w:rPr>
             </w:pPr>
-            <w:bookmarkStart w:id="9" w:name="_Hlk513902597"/>
-            <w:bookmarkStart w:id="10" w:name="_Hlk513900702"/>
-            <w:bookmarkStart w:id="11" w:name="_Hlk513900739"/>
+            <w:bookmarkStart w:id="8" w:name="_Hlk513902597"/>
+            <w:bookmarkStart w:id="9" w:name="_Hlk513900702"/>
+            <w:bookmarkStart w:id="10" w:name="_Hlk513900739"/>
             <w:r>
               <w:rPr>
                 <w:rFonts w:ascii="Avenir Roman" w:hAnsi="Avenir Roman" w:cs="Open Sans"/>
@@ -2233,8 +2056,8 @@
                 <w:szCs w:val="19"/>
               </w:rPr>
             </w:pPr>
-            <w:bookmarkStart w:id="12" w:name="_Hlk529909211"/>
-            <w:bookmarkEnd w:id="9"/>
+            <w:bookmarkStart w:id="11" w:name="_Hlk529909211"/>
+            <w:bookmarkEnd w:id="8"/>
             <w:r>
               <w:rPr>
                 <w:rFonts w:ascii="Avenir Roman" w:eastAsia="Times New Roman" w:hAnsi="Avenir Roman" w:cs="Open Sans"/>
@@ -2297,7 +2120,7 @@
               </w:rPr>
               <w:t>Advanced C++; Algorithm Design; Data Structures; Object-Oriented Programming</w:t>
             </w:r>
-            <w:bookmarkEnd w:id="12"/>
+            <w:bookmarkEnd w:id="11"/>
           </w:p>
           <w:p>
             <w:pPr>
@@ -2432,8 +2255,8 @@
           </w:p>
         </w:tc>
       </w:tr>
+      <w:bookmarkEnd w:id="9"/>
       <w:bookmarkEnd w:id="10"/>
-      <w:bookmarkEnd w:id="11"/>
       <w:tr>
         <w:trPr>
           <w:gridAfter w:val="1"/>
@@ -2553,7 +2376,7 @@
                 <w:szCs w:val="18"/>
               </w:rPr>
             </w:pPr>
-            <w:bookmarkStart w:id="13" w:name="_Hlk529961047"/>
+            <w:bookmarkStart w:id="12" w:name="_Hlk529961047"/>
             <w:r>
               <w:rPr>
                 <w:rFonts w:ascii="Avenir Roman" w:hAnsi="Avenir Roman" w:cs="Open Sans"/>
@@ -2572,23 +2395,25 @@
               </w:rPr>
               <w:t xml:space="preserve"> Chrome extension helping language learners increase passive study time by swapping words on webpage into their target language</w:t>
             </w:r>
+            <w:bookmarkEnd w:id="12"/>
+            <w:r>
+              <w:rPr>
+                <w:rFonts w:ascii="Avenir Roman" w:hAnsi="Avenir Roman" w:cs="Open Sans"/>
+                <w:sz w:val="18"/>
+                <w:szCs w:val="18"/>
+              </w:rPr>
+              <w:t xml:space="preserve"> of learned vocabulary words</w:t>
+            </w:r>
+            <w:r>
+              <w:rPr>
+                <w:rFonts w:ascii="Avenir Roman" w:hAnsi="Avenir Roman" w:cs="Open Sans"/>
+                <w:sz w:val="18"/>
+                <w:szCs w:val="18"/>
+              </w:rPr>
+              <w:t xml:space="preserve"> from popular Duolingo application</w:t>
+            </w:r>
+            <w:bookmarkStart w:id="13" w:name="_GoBack"/>
             <w:bookmarkEnd w:id="13"/>
-            <w:r>
-              <w:rPr>
-                <w:rFonts w:ascii="Avenir Roman" w:hAnsi="Avenir Roman" w:cs="Open Sans"/>
-                <w:sz w:val="18"/>
-                <w:szCs w:val="18"/>
-              </w:rPr>
-              <w:t xml:space="preserve"> of learned vocabulary words</w:t>
-            </w:r>
-            <w:r>
-              <w:rPr>
-                <w:rFonts w:ascii="Avenir Roman" w:hAnsi="Avenir Roman" w:cs="Open Sans"/>
-                <w:sz w:val="18"/>
-                <w:szCs w:val="18"/>
-              </w:rPr>
-              <w:t xml:space="preserve"> from popular Duolingo application</w:t>
-            </w:r>
           </w:p>
           <w:p>
             <w:pPr>
@@ -2882,6 +2707,207 @@
               <w:right w:val="nil"/>
             </w:tcBorders>
           </w:tcPr>
+          <w:p>
+            <w:pPr>
+              <w:spacing w:line="276" w:lineRule="auto"/>
+              <w:rPr>
+                <w:rFonts w:ascii="Avenir Roman" w:hAnsi="Avenir Roman" w:cs="Open Sans"/>
+                <w:sz w:val="17"/>
+                <w:szCs w:val="17"/>
+              </w:rPr>
+            </w:pPr>
+            <w:r>
+              <w:rPr>
+                <w:rFonts w:ascii="Avenir Roman" w:hAnsi="Avenir Roman" w:cs="Open Sans"/>
+                <w:b/>
+                <w:bCs/>
+                <w:sz w:val="18"/>
+                <w:szCs w:val="18"/>
+              </w:rPr>
+              <w:t>Treehouse Hackathon Winner</w:t>
+            </w:r>
+            <w:r>
+              <w:rPr>
+                <w:rFonts w:ascii="Avenir Roman" w:hAnsi="Avenir Roman" w:cs="Open Sans"/>
+                <w:b/>
+                <w:bCs/>
+                <w:sz w:val="18"/>
+                <w:szCs w:val="18"/>
+              </w:rPr>
+              <w:t>:</w:t>
+            </w:r>
+            <w:r>
+              <w:rPr>
+                <w:rFonts w:ascii="Avenir Roman" w:hAnsi="Avenir Roman" w:cs="Open Sans"/>
+                <w:bCs/>
+                <w:sz w:val="18"/>
+                <w:szCs w:val="18"/>
+              </w:rPr>
+              <w:t xml:space="preserve"> </w:t>
+            </w:r>
+            <w:r>
+              <w:rPr>
+                <w:rFonts w:ascii="Avenir Roman" w:hAnsi="Avenir Roman" w:cs="Open Sans"/>
+                <w:bCs/>
+                <w:sz w:val="17"/>
+                <w:szCs w:val="17"/>
+              </w:rPr>
+              <w:t>1</w:t>
+            </w:r>
+            <w:r>
+              <w:rPr>
+                <w:rFonts w:ascii="Avenir Roman" w:hAnsi="Avenir Roman" w:cs="Open Sans"/>
+                <w:bCs/>
+                <w:sz w:val="17"/>
+                <w:szCs w:val="17"/>
+                <w:vertAlign w:val="superscript"/>
+              </w:rPr>
+              <w:t>st</w:t>
+            </w:r>
+            <w:r>
+              <w:rPr>
+                <w:rFonts w:ascii="Avenir Roman" w:hAnsi="Avenir Roman" w:cs="Open Sans"/>
+                <w:bCs/>
+                <w:sz w:val="17"/>
+                <w:szCs w:val="17"/>
+              </w:rPr>
+              <w:t xml:space="preserve"> in US; 2</w:t>
+            </w:r>
+            <w:r>
+              <w:rPr>
+                <w:rFonts w:ascii="Avenir Roman" w:hAnsi="Avenir Roman" w:cs="Open Sans"/>
+                <w:bCs/>
+                <w:sz w:val="17"/>
+                <w:szCs w:val="17"/>
+                <w:vertAlign w:val="superscript"/>
+              </w:rPr>
+              <w:t>nd</w:t>
+            </w:r>
+            <w:r>
+              <w:rPr>
+                <w:rFonts w:ascii="Avenir Roman" w:hAnsi="Avenir Roman" w:cs="Open Sans"/>
+                <w:bCs/>
+                <w:sz w:val="17"/>
+                <w:szCs w:val="17"/>
+              </w:rPr>
+              <w:t xml:space="preserve"> place globally in Treehouse learning </w:t>
+            </w:r>
+            <w:r>
+              <w:rPr>
+                <w:rFonts w:ascii="Avenir Roman" w:hAnsi="Avenir Roman" w:cs="Open Sans"/>
+                <w:bCs/>
+                <w:sz w:val="17"/>
+                <w:szCs w:val="17"/>
+              </w:rPr>
+              <w:t>hackathon</w:t>
+            </w:r>
+            <w:r>
+              <w:rPr>
+                <w:rFonts w:ascii="Avenir Roman" w:hAnsi="Avenir Roman" w:cs="Open Sans"/>
+                <w:bCs/>
+                <w:sz w:val="17"/>
+                <w:szCs w:val="17"/>
+              </w:rPr>
+              <w:t xml:space="preserve"> against 72 </w:t>
+            </w:r>
+            <w:r>
+              <w:rPr>
+                <w:rFonts w:ascii="Avenir Roman" w:hAnsi="Avenir Roman" w:cs="Open Sans"/>
+                <w:bCs/>
+                <w:sz w:val="17"/>
+                <w:szCs w:val="17"/>
+              </w:rPr>
+              <w:t xml:space="preserve">DTLPs </w:t>
+            </w:r>
+            <w:r>
+              <w:rPr>
+                <w:rFonts w:ascii="Avenir Roman" w:hAnsi="Avenir Roman" w:cs="Open Sans"/>
+                <w:bCs/>
+                <w:sz w:val="17"/>
+                <w:szCs w:val="17"/>
+              </w:rPr>
+              <w:t>across 14 countries</w:t>
+            </w:r>
+          </w:p>
+          <w:p>
+            <w:pPr>
+              <w:spacing w:line="276" w:lineRule="auto"/>
+              <w:rPr>
+                <w:rFonts w:ascii="Avenir Roman" w:hAnsi="Avenir Roman" w:cs="Open Sans"/>
+                <w:b/>
+                <w:sz w:val="17"/>
+                <w:szCs w:val="17"/>
+              </w:rPr>
+            </w:pPr>
+            <w:r>
+              <w:rPr>
+                <w:rFonts w:ascii="Avenir Roman" w:hAnsi="Avenir Roman" w:cs="Open Sans"/>
+                <w:b/>
+                <w:sz w:val="18"/>
+                <w:szCs w:val="18"/>
+              </w:rPr>
+              <w:t xml:space="preserve">2x “Above &amp; Beyond” Winner: </w:t>
+            </w:r>
+            <w:r>
+              <w:rPr>
+                <w:rFonts w:ascii="Avenir Roman" w:hAnsi="Avenir Roman" w:cs="Open Sans"/>
+                <w:sz w:val="17"/>
+                <w:szCs w:val="17"/>
+              </w:rPr>
+              <w:t>Hundreds of dollars in gift cards given for going “Above &amp; Beyond” what is required</w:t>
+            </w:r>
+          </w:p>
+          <w:p>
+            <w:pPr>
+              <w:spacing w:line="276" w:lineRule="auto"/>
+              <w:rPr>
+                <w:rFonts w:ascii="Avenir Roman" w:hAnsi="Avenir Roman" w:cs="Open Sans"/>
+                <w:sz w:val="17"/>
+                <w:szCs w:val="17"/>
+              </w:rPr>
+            </w:pPr>
+            <w:r>
+              <w:rPr>
+                <w:rFonts w:ascii="Avenir Roman" w:hAnsi="Avenir Roman" w:cs="Open Sans"/>
+                <w:b/>
+                <w:bCs/>
+                <w:sz w:val="18"/>
+                <w:szCs w:val="18"/>
+              </w:rPr>
+              <w:t>Nominated “Best Digital Technology Program member”:</w:t>
+            </w:r>
+            <w:r>
+              <w:rPr>
+                <w:rFonts w:ascii="Avenir Roman" w:hAnsi="Avenir Roman" w:cs="Open Sans"/>
+              </w:rPr>
+              <w:t xml:space="preserve"> </w:t>
+            </w:r>
+            <w:r>
+              <w:rPr>
+                <w:rFonts w:ascii="Avenir Roman" w:hAnsi="Avenir Roman" w:cs="Open Sans"/>
+                <w:sz w:val="17"/>
+                <w:szCs w:val="17"/>
+              </w:rPr>
+              <w:t>4</w:t>
+            </w:r>
+            <w:r>
+              <w:rPr>
+                <w:rFonts w:ascii="Avenir Roman" w:hAnsi="Avenir Roman" w:cs="Open Sans"/>
+                <w:sz w:val="17"/>
+                <w:szCs w:val="17"/>
+                <w:vertAlign w:val="superscript"/>
+              </w:rPr>
+              <w:t>th</w:t>
+            </w:r>
+            <w:r>
+              <w:rPr>
+                <w:rFonts w:ascii="Avenir Roman" w:hAnsi="Avenir Roman" w:cs="Open Sans"/>
+                <w:sz w:val="17"/>
+                <w:szCs w:val="17"/>
+              </w:rPr>
+              <w:t xml:space="preserve"> out of 47 program members</w:t>
+            </w:r>
+          </w:p>
           <w:p>
             <w:pPr>
               <w:spacing w:line="276" w:lineRule="auto"/>
@@ -7298,7 +7324,7 @@
 </file>
 
 <file path=customXml/itemProps1.xml><?xml version="1.0" encoding="utf-8"?>
-<ds:datastoreItem xmlns:ds="http://schemas.openxmlformats.org/officeDocument/2006/customXml" ds:itemID="{FF63E042-141E-0E43-974E-F247DF9E6983}">
+<ds:datastoreItem xmlns:ds="http://schemas.openxmlformats.org/officeDocument/2006/customXml" ds:itemID="{2EC4FC37-6153-EB4E-94FC-B763D354D55A}">
   <ds:schemaRefs>
     <ds:schemaRef ds:uri="http://schemas.openxmlformats.org/officeDocument/2006/bibliography"/>
   </ds:schemaRefs>

</xml_diff>